<commit_message>
Updated Resume and resume docx
</commit_message>
<xml_diff>
--- a/assets/resume.docx
+++ b/assets/resume.docx
@@ -544,18 +544,7 @@
           <w:sz w:val="20"/>
           <w:szCs w:val="20"/>
         </w:rPr>
-        <w:t>Percen</w:t>
-      </w:r>
-      <w:bookmarkStart w:id="0" w:name="_GoBack"/>
-      <w:bookmarkEnd w:id="0"/>
-      <w:r>
-        <w:rPr>
-          <w:rFonts w:ascii="Times" w:eastAsia="Times New Roman" w:hAnsi="Times" w:cs="Times New Roman"/>
-          <w:b/>
-          <w:sz w:val="20"/>
-          <w:szCs w:val="20"/>
-        </w:rPr>
-        <w:t>tage</w:t>
+        <w:t>Percentage</w:t>
       </w:r>
       <w:r>
         <w:rPr>
@@ -881,16 +870,36 @@
           <w:sz w:val="20"/>
           <w:szCs w:val="20"/>
         </w:rPr>
-        <w:t>Frameworks and Languages:</w:t>
-      </w:r>
-      <w:r>
-        <w:rPr>
-          <w:rFonts w:ascii="Times" w:eastAsia="Times New Roman" w:hAnsi="Times" w:cs="Times New Roman"/>
+        <w:t>Frameworks &amp;</w:t>
+      </w:r>
+      <w:r>
+        <w:rPr>
+          <w:rFonts w:ascii="Times" w:eastAsia="Times New Roman" w:hAnsi="Times" w:cs="Times New Roman"/>
+          <w:b/>
           <w:sz w:val="20"/>
           <w:szCs w:val="20"/>
         </w:rPr>
         <w:t xml:space="preserve"> </w:t>
       </w:r>
+      <w:bookmarkStart w:id="0" w:name="_GoBack"/>
+      <w:bookmarkEnd w:id="0"/>
+      <w:r>
+        <w:rPr>
+          <w:rFonts w:ascii="Times" w:eastAsia="Times New Roman" w:hAnsi="Times" w:cs="Times New Roman"/>
+          <w:b/>
+          <w:sz w:val="20"/>
+          <w:szCs w:val="20"/>
+        </w:rPr>
+        <w:t>Languages:</w:t>
+      </w:r>
+      <w:r>
+        <w:rPr>
+          <w:rFonts w:ascii="Times" w:eastAsia="Times New Roman" w:hAnsi="Times" w:cs="Times New Roman"/>
+          <w:sz w:val="20"/>
+          <w:szCs w:val="20"/>
+        </w:rPr>
+        <w:t xml:space="preserve"> </w:t>
+      </w:r>
       <w:r>
         <w:rPr>
           <w:rFonts w:ascii="Times" w:eastAsia="Times New Roman" w:hAnsi="Times" w:cs="Times New Roman"/>
@@ -977,7 +986,23 @@
           <w:sz w:val="20"/>
           <w:szCs w:val="20"/>
         </w:rPr>
-        <w:t>, Flask, REST, Android.</w:t>
+        <w:t>, Flask,</w:t>
+      </w:r>
+      <w:r>
+        <w:rPr>
+          <w:rFonts w:ascii="Times" w:eastAsia="Times New Roman" w:hAnsi="Times" w:cs="Times New Roman"/>
+          <w:sz w:val="20"/>
+          <w:szCs w:val="20"/>
+        </w:rPr>
+        <w:t xml:space="preserve"> Django,</w:t>
+      </w:r>
+      <w:r>
+        <w:rPr>
+          <w:rFonts w:ascii="Times" w:eastAsia="Times New Roman" w:hAnsi="Times" w:cs="Times New Roman"/>
+          <w:sz w:val="20"/>
+          <w:szCs w:val="20"/>
+        </w:rPr>
+        <w:t xml:space="preserve"> REST, Android.</w:t>
       </w:r>
     </w:p>
     <w:p>
@@ -1054,7 +1079,23 @@
           <w:sz w:val="20"/>
           <w:szCs w:val="20"/>
         </w:rPr>
-        <w:t>, Scikit-learn, Computer Vision, OpenCV, Data mining, OO design, Web Development, Algorithms/Data Structures, SQL, NoSQL, Linux.</w:t>
+        <w:t>, Scikit-learn, Computer Vision, OpenCV, Data mining, OO design, Web Development, Algorithms/Data Structures, SQL, NoSQL,</w:t>
+      </w:r>
+      <w:r>
+        <w:rPr>
+          <w:rFonts w:ascii="Times" w:eastAsia="Times New Roman" w:hAnsi="Times" w:cs="Times New Roman"/>
+          <w:sz w:val="20"/>
+          <w:szCs w:val="20"/>
+        </w:rPr>
+        <w:t xml:space="preserve"> MySQL, Redis, MongoDB, Kafka, AWS,</w:t>
+      </w:r>
+      <w:r>
+        <w:rPr>
+          <w:rFonts w:ascii="Times" w:eastAsia="Times New Roman" w:hAnsi="Times" w:cs="Times New Roman"/>
+          <w:sz w:val="20"/>
+          <w:szCs w:val="20"/>
+        </w:rPr>
+        <w:t xml:space="preserve"> Linux.</w:t>
       </w:r>
     </w:p>
     <w:p>

</xml_diff>

<commit_message>
Text fixes, and updates to resume
</commit_message>
<xml_diff>
--- a/assets/resume.docx
+++ b/assets/resume.docx
@@ -38,7 +38,7 @@
     </w:p>
     <w:p>
       <w:pPr>
-        <w:spacing w:after="0" w:line="240" w:lineRule="auto"/>
+        <w:spacing w:after="120" w:line="240" w:lineRule="auto"/>
         <w:jc w:val="center"/>
         <w:rPr>
           <w:rFonts w:ascii="Times" w:eastAsia="Times New Roman" w:hAnsi="Times" w:cs="Times New Roman"/>
@@ -193,17 +193,6 @@
           <w:t>linkedin.com/in/gokulvsd</w:t>
         </w:r>
       </w:hyperlink>
-    </w:p>
-    <w:p>
-      <w:pPr>
-        <w:spacing w:after="0" w:line="240" w:lineRule="auto"/>
-        <w:jc w:val="both"/>
-        <w:rPr>
-          <w:rFonts w:ascii="Times" w:eastAsia="Times New Roman" w:hAnsi="Times" w:cs="Times New Roman"/>
-          <w:sz w:val="21"/>
-          <w:szCs w:val="21"/>
-        </w:rPr>
-      </w:pPr>
     </w:p>
     <w:p>
       <w:pPr>
@@ -693,7 +682,8 @@
           <w:between w:val="nil"/>
         </w:pBdr>
         <w:shd w:val="clear" w:color="auto" w:fill="FFFFFF"/>
-        <w:spacing w:after="0" w:line="240" w:lineRule="auto"/>
+        <w:spacing w:after="120" w:line="240" w:lineRule="auto"/>
+        <w:ind w:left="576" w:hanging="288"/>
         <w:jc w:val="both"/>
         <w:rPr>
           <w:rFonts w:ascii="Times" w:eastAsia="Times New Roman" w:hAnsi="Times" w:cs="Times New Roman"/>
@@ -726,27 +716,6 @@
         </w:rPr>
         <w:t>Physics, Chemistry, Mathematics, Computer Science, English</w:t>
       </w:r>
-    </w:p>
-    <w:p>
-      <w:pPr>
-        <w:pStyle w:val="ListParagraph"/>
-        <w:pBdr>
-          <w:top w:val="nil"/>
-          <w:left w:val="nil"/>
-          <w:bottom w:val="nil"/>
-          <w:right w:val="nil"/>
-          <w:between w:val="nil"/>
-        </w:pBdr>
-        <w:shd w:val="clear" w:color="auto" w:fill="FFFFFF"/>
-        <w:spacing w:after="0" w:line="240" w:lineRule="auto"/>
-        <w:ind w:left="567"/>
-        <w:jc w:val="both"/>
-        <w:rPr>
-          <w:rFonts w:ascii="Times" w:eastAsia="Times New Roman" w:hAnsi="Times" w:cs="Times New Roman"/>
-          <w:sz w:val="18"/>
-          <w:szCs w:val="18"/>
-        </w:rPr>
-      </w:pPr>
     </w:p>
     <w:p>
       <w:pPr>
@@ -849,7 +818,7 @@
           <w:sz w:val="20"/>
           <w:szCs w:val="20"/>
         </w:rPr>
-        <w:t>Distributed Systems.</w:t>
+        <w:t>Distributed Systems</w:t>
       </w:r>
     </w:p>
     <w:p>
@@ -879,18 +848,55 @@
           <w:sz w:val="20"/>
           <w:szCs w:val="20"/>
         </w:rPr>
+        <w:t xml:space="preserve"> Languages:</w:t>
+      </w:r>
+      <w:r>
+        <w:rPr>
+          <w:rFonts w:ascii="Times" w:eastAsia="Times New Roman" w:hAnsi="Times" w:cs="Times New Roman"/>
+          <w:sz w:val="20"/>
+          <w:szCs w:val="20"/>
+        </w:rPr>
         <w:t xml:space="preserve"> </w:t>
       </w:r>
-      <w:bookmarkStart w:id="0" w:name="_GoBack"/>
-      <w:bookmarkEnd w:id="0"/>
-      <w:r>
-        <w:rPr>
-          <w:rFonts w:ascii="Times" w:eastAsia="Times New Roman" w:hAnsi="Times" w:cs="Times New Roman"/>
-          <w:b/>
-          <w:sz w:val="20"/>
-          <w:szCs w:val="20"/>
-        </w:rPr>
-        <w:t>Languages:</w:t>
+      <w:r>
+        <w:rPr>
+          <w:rFonts w:ascii="Times" w:eastAsia="Times New Roman" w:hAnsi="Times" w:cs="Times New Roman"/>
+          <w:sz w:val="20"/>
+          <w:szCs w:val="20"/>
+        </w:rPr>
+        <w:t xml:space="preserve">C, </w:t>
+      </w:r>
+      <w:r>
+        <w:rPr>
+          <w:rFonts w:ascii="Times" w:eastAsia="Times New Roman" w:hAnsi="Times" w:cs="Times New Roman"/>
+          <w:sz w:val="20"/>
+          <w:szCs w:val="20"/>
+        </w:rPr>
+        <w:t>C++</w:t>
+      </w:r>
+      <w:r>
+        <w:rPr>
+          <w:rFonts w:ascii="Times" w:eastAsia="Times New Roman" w:hAnsi="Times" w:cs="Times New Roman"/>
+          <w:sz w:val="20"/>
+          <w:szCs w:val="20"/>
+        </w:rPr>
+        <w:t>, Java, Python, Go, JavaScript</w:t>
+      </w:r>
+      <w:r>
+        <w:rPr>
+          <w:rFonts w:ascii="Times" w:eastAsia="Times New Roman" w:hAnsi="Times" w:cs="Times New Roman"/>
+          <w:sz w:val="20"/>
+          <w:szCs w:val="20"/>
+        </w:rPr>
+        <w:t>, Bash, Git,</w:t>
+      </w:r>
+      <w:r>
+        <w:rPr>
+          <w:rFonts w:ascii="Times" w:eastAsia="Times New Roman" w:hAnsi="Times" w:cs="Times New Roman"/>
+          <w:sz w:val="20"/>
+          <w:szCs w:val="20"/>
+        </w:rPr>
+        <w:t xml:space="preserve"> Express JS,</w:t>
       </w:r>
       <w:r>
         <w:rPr>
@@ -906,31 +912,7 @@
           <w:sz w:val="20"/>
           <w:szCs w:val="20"/>
         </w:rPr>
-        <w:t>C/C++</w:t>
-      </w:r>
-      <w:r>
-        <w:rPr>
-          <w:rFonts w:ascii="Times" w:eastAsia="Times New Roman" w:hAnsi="Times" w:cs="Times New Roman"/>
-          <w:sz w:val="20"/>
-          <w:szCs w:val="20"/>
-        </w:rPr>
-        <w:t>, Java, Python, Go, JavaScript</w:t>
-      </w:r>
-      <w:r>
-        <w:rPr>
-          <w:rFonts w:ascii="Times" w:eastAsia="Times New Roman" w:hAnsi="Times" w:cs="Times New Roman"/>
-          <w:sz w:val="20"/>
-          <w:szCs w:val="20"/>
-        </w:rPr>
-        <w:t>, Bash, Git,</w:t>
-      </w:r>
-      <w:r>
-        <w:rPr>
-          <w:rFonts w:ascii="Times" w:eastAsia="Times New Roman" w:hAnsi="Times" w:cs="Times New Roman"/>
-          <w:sz w:val="20"/>
-          <w:szCs w:val="20"/>
-        </w:rPr>
-        <w:t xml:space="preserve"> Express JS,</w:t>
+        <w:t>Node</w:t>
       </w:r>
       <w:r>
         <w:rPr>
@@ -946,7 +928,7 @@
           <w:sz w:val="20"/>
           <w:szCs w:val="20"/>
         </w:rPr>
-        <w:t>Node</w:t>
+        <w:t>JS, React</w:t>
       </w:r>
       <w:r>
         <w:rPr>
@@ -962,22 +944,6 @@
           <w:sz w:val="20"/>
           <w:szCs w:val="20"/>
         </w:rPr>
-        <w:t>JS, React</w:t>
-      </w:r>
-      <w:r>
-        <w:rPr>
-          <w:rFonts w:ascii="Times" w:eastAsia="Times New Roman" w:hAnsi="Times" w:cs="Times New Roman"/>
-          <w:sz w:val="20"/>
-          <w:szCs w:val="20"/>
-        </w:rPr>
-        <w:t xml:space="preserve"> </w:t>
-      </w:r>
-      <w:r>
-        <w:rPr>
-          <w:rFonts w:ascii="Times" w:eastAsia="Times New Roman" w:hAnsi="Times" w:cs="Times New Roman"/>
-          <w:sz w:val="20"/>
-          <w:szCs w:val="20"/>
-        </w:rPr>
         <w:t>JS</w:t>
       </w:r>
       <w:r>
@@ -994,21 +960,13 @@
           <w:sz w:val="20"/>
           <w:szCs w:val="20"/>
         </w:rPr>
-        <w:t xml:space="preserve"> Django,</w:t>
-      </w:r>
-      <w:r>
-        <w:rPr>
-          <w:rFonts w:ascii="Times" w:eastAsia="Times New Roman" w:hAnsi="Times" w:cs="Times New Roman"/>
-          <w:sz w:val="20"/>
-          <w:szCs w:val="20"/>
-        </w:rPr>
-        <w:t xml:space="preserve"> REST, Android.</w:t>
+        <w:t xml:space="preserve"> REST, Android</w:t>
       </w:r>
     </w:p>
     <w:p>
       <w:pPr>
         <w:shd w:val="clear" w:color="auto" w:fill="FFFFFF"/>
-        <w:spacing w:after="0" w:line="240" w:lineRule="auto"/>
+        <w:spacing w:after="120" w:line="240" w:lineRule="auto"/>
         <w:jc w:val="both"/>
         <w:rPr>
           <w:rFonts w:ascii="Times" w:eastAsia="Times New Roman" w:hAnsi="Times" w:cs="Times New Roman"/>
@@ -1095,22 +1053,10 @@
           <w:sz w:val="20"/>
           <w:szCs w:val="20"/>
         </w:rPr>
-        <w:t xml:space="preserve"> Linux.</w:t>
-      </w:r>
-    </w:p>
-    <w:p>
-      <w:pPr>
-        <w:shd w:val="clear" w:color="auto" w:fill="FFFFFF"/>
-        <w:spacing w:after="120" w:line="120" w:lineRule="auto"/>
-        <w:jc w:val="both"/>
-        <w:rPr>
-          <w:rFonts w:ascii="Times" w:eastAsia="Times New Roman" w:hAnsi="Times" w:cs="Times New Roman"/>
-          <w:sz w:val="21"/>
-          <w:szCs w:val="21"/>
-        </w:rPr>
-      </w:pPr>
-      <w:bookmarkStart w:id="1" w:name="_heading=h.vq9zlzd5tls1" w:colFirst="0" w:colLast="0"/>
-      <w:bookmarkEnd w:id="1"/>
+        <w:t xml:space="preserve"> Linux</w:t>
+      </w:r>
+      <w:bookmarkStart w:id="0" w:name="_heading=h.vq9zlzd5tls1" w:colFirst="0" w:colLast="0"/>
+      <w:bookmarkEnd w:id="0"/>
     </w:p>
     <w:p>
       <w:pPr>
@@ -1161,16 +1107,7 @@
           <w:sz w:val="20"/>
           <w:szCs w:val="20"/>
         </w:rPr>
-        <w:t>Software</w:t>
-      </w:r>
-      <w:r>
-        <w:rPr>
-          <w:rFonts w:ascii="Times" w:eastAsia="Times New Roman" w:hAnsi="Times" w:cs="Times New Roman"/>
-          <w:b/>
-          <w:sz w:val="20"/>
-          <w:szCs w:val="20"/>
-        </w:rPr>
-        <w:t xml:space="preserve"> Engineer</w:t>
+        <w:t>Member of Technical Staff II</w:t>
       </w:r>
       <w:r>
         <w:rPr>
@@ -1197,7 +1134,7 @@
           <w:sz w:val="20"/>
           <w:szCs w:val="20"/>
         </w:rPr>
-        <w:t>Societe Generale</w:t>
+        <w:t>ThoughtSpot</w:t>
       </w:r>
       <w:r>
         <w:rPr>
@@ -1231,13 +1168,6 @@
           <w:szCs w:val="20"/>
         </w:rPr>
         <w:tab/>
-      </w:r>
-      <w:r>
-        <w:rPr>
-          <w:rFonts w:ascii="Times" w:eastAsia="Times New Roman" w:hAnsi="Times" w:cs="Times New Roman"/>
-          <w:sz w:val="20"/>
-          <w:szCs w:val="20"/>
-        </w:rPr>
         <w:t xml:space="preserve">                          </w:t>
       </w:r>
       <w:r>
@@ -1246,32 +1176,24 @@
           <w:sz w:val="20"/>
           <w:szCs w:val="20"/>
         </w:rPr>
-        <w:t xml:space="preserve">                              </w:t>
-      </w:r>
-      <w:r>
-        <w:rPr>
-          <w:rFonts w:ascii="Times" w:eastAsia="Times New Roman" w:hAnsi="Times" w:cs="Times New Roman"/>
-          <w:sz w:val="20"/>
-          <w:szCs w:val="20"/>
-        </w:rPr>
-        <w:t xml:space="preserve">                                         </w:t>
-      </w:r>
-      <w:r>
-        <w:rPr>
-          <w:rFonts w:ascii="Times" w:eastAsia="Times New Roman" w:hAnsi="Times" w:cs="Times New Roman"/>
-          <w:sz w:val="20"/>
-          <w:szCs w:val="20"/>
-        </w:rPr>
-        <w:t xml:space="preserve">  </w:t>
-      </w:r>
-      <w:r>
-        <w:rPr>
-          <w:rFonts w:ascii="Times" w:eastAsia="Times New Roman" w:hAnsi="Times" w:cs="Times New Roman"/>
-          <w:b/>
-          <w:sz w:val="20"/>
-          <w:szCs w:val="20"/>
-        </w:rPr>
-        <w:t>Nov 2020</w:t>
+        <w:t xml:space="preserve">                                       </w:t>
+      </w:r>
+      <w:r>
+        <w:rPr>
+          <w:rFonts w:ascii="Times" w:eastAsia="Times New Roman" w:hAnsi="Times" w:cs="Times New Roman"/>
+          <w:sz w:val="20"/>
+          <w:szCs w:val="20"/>
+        </w:rPr>
+        <w:t xml:space="preserve">                     </w:t>
+      </w:r>
+      <w:r>
+        <w:rPr>
+          <w:rFonts w:ascii="Times" w:eastAsia="Times New Roman" w:hAnsi="Times" w:cs="Times New Roman"/>
+          <w:b/>
+          <w:sz w:val="20"/>
+          <w:szCs w:val="20"/>
+        </w:rPr>
+        <w:t>May 2021</w:t>
       </w:r>
       <w:r>
         <w:rPr>
@@ -1327,7 +1249,369 @@
           <w:sz w:val="20"/>
           <w:szCs w:val="20"/>
         </w:rPr>
+        <w:t>SpotIQ</w:t>
+      </w:r>
+      <w:r>
+        <w:rPr>
+          <w:rFonts w:ascii="Times" w:eastAsia="Times New Roman" w:hAnsi="Times" w:cs="Times New Roman"/>
+          <w:i/>
+          <w:sz w:val="20"/>
+          <w:szCs w:val="20"/>
+        </w:rPr>
+        <w:t xml:space="preserve"> | Backend Developer</w:t>
+      </w:r>
+    </w:p>
+    <w:p>
+      <w:pPr>
+        <w:pStyle w:val="ListParagraph"/>
+        <w:numPr>
+          <w:ilvl w:val="0"/>
+          <w:numId w:val="1"/>
+        </w:numPr>
+        <w:pBdr>
+          <w:top w:val="nil"/>
+          <w:left w:val="nil"/>
+          <w:bottom w:val="nil"/>
+          <w:right w:val="nil"/>
+          <w:between w:val="nil"/>
+        </w:pBdr>
+        <w:shd w:val="clear" w:color="auto" w:fill="FFFFFF"/>
+        <w:spacing w:after="120" w:line="240" w:lineRule="auto"/>
+        <w:ind w:left="576" w:hanging="288"/>
+        <w:jc w:val="both"/>
+        <w:rPr>
+          <w:rFonts w:ascii="Times" w:eastAsia="Times New Roman" w:hAnsi="Times" w:cs="Times New Roman"/>
+          <w:sz w:val="20"/>
+          <w:szCs w:val="20"/>
+        </w:rPr>
+      </w:pPr>
+      <w:r>
+        <w:rPr>
+          <w:rFonts w:ascii="Times" w:eastAsia="Times New Roman" w:hAnsi="Times" w:cs="Times New Roman"/>
+          <w:b/>
+          <w:sz w:val="20"/>
+          <w:szCs w:val="20"/>
+        </w:rPr>
+        <w:t>SpotIQ</w:t>
+      </w:r>
+      <w:r>
+        <w:rPr>
+          <w:rFonts w:ascii="Times" w:eastAsia="Times New Roman" w:hAnsi="Times" w:cs="Times New Roman"/>
+          <w:sz w:val="20"/>
+          <w:szCs w:val="20"/>
+        </w:rPr>
+        <w:t xml:space="preserve"> is</w:t>
+      </w:r>
+      <w:r>
+        <w:rPr>
+          <w:rFonts w:ascii="Times" w:eastAsia="Times New Roman" w:hAnsi="Times" w:cs="Times New Roman"/>
+          <w:sz w:val="20"/>
+          <w:szCs w:val="20"/>
+        </w:rPr>
+        <w:t xml:space="preserve"> ThoughtSpot's </w:t>
+      </w:r>
+      <w:r>
+        <w:rPr>
+          <w:rFonts w:ascii="Times" w:eastAsia="Times New Roman" w:hAnsi="Times" w:cs="Times New Roman"/>
+          <w:b/>
+          <w:sz w:val="20"/>
+          <w:szCs w:val="20"/>
+        </w:rPr>
+        <w:t>AI</w:t>
+      </w:r>
+      <w:r>
+        <w:rPr>
+          <w:rFonts w:ascii="Times" w:eastAsia="Times New Roman" w:hAnsi="Times" w:cs="Times New Roman"/>
+          <w:sz w:val="20"/>
+          <w:szCs w:val="20"/>
+        </w:rPr>
+        <w:t xml:space="preserve"> driven analytics engi</w:t>
+      </w:r>
+      <w:r>
+        <w:rPr>
+          <w:rFonts w:ascii="Times" w:eastAsia="Times New Roman" w:hAnsi="Times" w:cs="Times New Roman"/>
+          <w:sz w:val="20"/>
+          <w:szCs w:val="20"/>
+        </w:rPr>
+        <w:t>ne, where I will be working towards</w:t>
+      </w:r>
+      <w:bookmarkStart w:id="1" w:name="_GoBack"/>
+      <w:bookmarkEnd w:id="1"/>
+      <w:r>
+        <w:rPr>
+          <w:rFonts w:ascii="Times" w:eastAsia="Times New Roman" w:hAnsi="Times" w:cs="Times New Roman"/>
+          <w:sz w:val="20"/>
+          <w:szCs w:val="20"/>
+        </w:rPr>
+        <w:t xml:space="preserve"> </w:t>
+      </w:r>
+      <w:r>
+        <w:rPr>
+          <w:rFonts w:ascii="Times" w:eastAsia="Times New Roman" w:hAnsi="Times" w:cs="Times New Roman"/>
+          <w:b/>
+          <w:sz w:val="20"/>
+          <w:szCs w:val="20"/>
+        </w:rPr>
+        <w:t xml:space="preserve">improving </w:t>
+      </w:r>
+      <w:r>
+        <w:rPr>
+          <w:rFonts w:ascii="Times" w:eastAsia="Times New Roman" w:hAnsi="Times" w:cs="Times New Roman"/>
+          <w:b/>
+          <w:sz w:val="20"/>
+          <w:szCs w:val="20"/>
+        </w:rPr>
+        <w:t>relevancy</w:t>
+      </w:r>
+      <w:r>
+        <w:rPr>
+          <w:rFonts w:ascii="Times" w:eastAsia="Times New Roman" w:hAnsi="Times" w:cs="Times New Roman"/>
+          <w:sz w:val="20"/>
+          <w:szCs w:val="20"/>
+        </w:rPr>
+        <w:t xml:space="preserve"> of in-memory </w:t>
+      </w:r>
+      <w:r>
+        <w:rPr>
+          <w:rFonts w:ascii="Times" w:eastAsia="Times New Roman" w:hAnsi="Times" w:cs="Times New Roman"/>
+          <w:b/>
+          <w:sz w:val="20"/>
+          <w:szCs w:val="20"/>
+        </w:rPr>
+        <w:t>AI generated insights</w:t>
+      </w:r>
+      <w:r>
+        <w:rPr>
+          <w:rFonts w:ascii="Times" w:eastAsia="Times New Roman" w:hAnsi="Times" w:cs="Times New Roman"/>
+          <w:sz w:val="20"/>
+          <w:szCs w:val="20"/>
+        </w:rPr>
+        <w:t xml:space="preserve"> by </w:t>
+      </w:r>
+      <w:r>
+        <w:rPr>
+          <w:rFonts w:ascii="Times" w:eastAsia="Times New Roman" w:hAnsi="Times" w:cs="Times New Roman"/>
+          <w:b/>
+          <w:sz w:val="20"/>
+          <w:szCs w:val="20"/>
+        </w:rPr>
+        <w:t>optimising query efficiency</w:t>
+      </w:r>
+      <w:r>
+        <w:rPr>
+          <w:rFonts w:ascii="Times" w:eastAsia="Times New Roman" w:hAnsi="Times" w:cs="Times New Roman"/>
+          <w:sz w:val="20"/>
+          <w:szCs w:val="20"/>
+        </w:rPr>
+        <w:t xml:space="preserve"> over cloud-connected data stores</w:t>
+      </w:r>
+      <w:r>
+        <w:rPr>
+          <w:rFonts w:ascii="Times" w:eastAsia="Times New Roman" w:hAnsi="Times" w:cs="Times New Roman"/>
+          <w:sz w:val="20"/>
+          <w:szCs w:val="20"/>
+        </w:rPr>
+        <w:t>.</w:t>
+      </w:r>
+    </w:p>
+    <w:p>
+      <w:pPr>
+        <w:shd w:val="clear" w:color="auto" w:fill="FFFFFF"/>
+        <w:tabs>
+          <w:tab w:val="right" w:pos="10890"/>
+        </w:tabs>
+        <w:spacing w:before="40" w:after="0" w:line="240" w:lineRule="auto"/>
+        <w:jc w:val="both"/>
+        <w:rPr>
+          <w:rFonts w:ascii="Times" w:eastAsia="Times New Roman" w:hAnsi="Times" w:cs="Times New Roman"/>
+          <w:b/>
+          <w:sz w:val="20"/>
+          <w:szCs w:val="20"/>
+        </w:rPr>
+      </w:pPr>
+      <w:r>
+        <w:rPr>
+          <w:rFonts w:ascii="Times" w:eastAsia="Times New Roman" w:hAnsi="Times" w:cs="Times New Roman"/>
+          <w:b/>
+          <w:sz w:val="20"/>
+          <w:szCs w:val="20"/>
+        </w:rPr>
+        <w:t>Software</w:t>
+      </w:r>
+      <w:r>
+        <w:rPr>
+          <w:rFonts w:ascii="Times" w:eastAsia="Times New Roman" w:hAnsi="Times" w:cs="Times New Roman"/>
+          <w:b/>
+          <w:sz w:val="20"/>
+          <w:szCs w:val="20"/>
+        </w:rPr>
+        <w:t xml:space="preserve"> Engineer</w:t>
+      </w:r>
+      <w:r>
+        <w:rPr>
+          <w:rFonts w:ascii="Times" w:eastAsia="Times New Roman" w:hAnsi="Times" w:cs="Times New Roman"/>
+          <w:b/>
+          <w:sz w:val="20"/>
+          <w:szCs w:val="20"/>
+        </w:rPr>
+        <w:t xml:space="preserve"> </w:t>
+      </w:r>
+      <w:r>
+        <w:rPr>
+          <w:rFonts w:ascii="Times" w:eastAsia="Times New Roman" w:hAnsi="Times" w:cs="Times New Roman"/>
+          <w:b/>
+          <w:sz w:val="20"/>
+          <w:szCs w:val="20"/>
+        </w:rPr>
+        <w:t xml:space="preserve">| </w:t>
+      </w:r>
+      <w:r>
+        <w:rPr>
+          <w:rFonts w:ascii="Times" w:eastAsia="Times New Roman" w:hAnsi="Times" w:cs="Times New Roman"/>
+          <w:b/>
+          <w:sz w:val="20"/>
+          <w:szCs w:val="20"/>
+        </w:rPr>
+        <w:t>Societe Generale</w:t>
+      </w:r>
+      <w:r>
+        <w:rPr>
+          <w:rFonts w:ascii="Times" w:eastAsia="Times New Roman" w:hAnsi="Times" w:cs="Times New Roman"/>
+          <w:sz w:val="20"/>
+          <w:szCs w:val="20"/>
+        </w:rPr>
+        <w:t>,</w:t>
+      </w:r>
+      <w:r>
+        <w:rPr>
+          <w:rFonts w:ascii="Times" w:eastAsia="Times New Roman" w:hAnsi="Times" w:cs="Times New Roman"/>
+          <w:b/>
+          <w:sz w:val="20"/>
+          <w:szCs w:val="20"/>
+        </w:rPr>
+        <w:t xml:space="preserve"> </w:t>
+      </w:r>
+      <w:r>
+        <w:rPr>
+          <w:rFonts w:ascii="Times" w:eastAsia="Times New Roman" w:hAnsi="Times" w:cs="Times New Roman"/>
+          <w:sz w:val="20"/>
+          <w:szCs w:val="20"/>
+        </w:rPr>
+        <w:t xml:space="preserve">Bengaluru, India </w:t>
+      </w:r>
+      <w:r>
+        <w:rPr>
+          <w:rFonts w:ascii="Times" w:eastAsia="Times New Roman" w:hAnsi="Times" w:cs="Times New Roman"/>
+          <w:sz w:val="20"/>
+          <w:szCs w:val="20"/>
+        </w:rPr>
+        <w:tab/>
+      </w:r>
+      <w:r>
+        <w:rPr>
+          <w:rFonts w:ascii="Times" w:eastAsia="Times New Roman" w:hAnsi="Times" w:cs="Times New Roman"/>
+          <w:sz w:val="20"/>
+          <w:szCs w:val="20"/>
+        </w:rPr>
+        <w:t xml:space="preserve">                          </w:t>
+      </w:r>
+      <w:r>
+        <w:rPr>
+          <w:rFonts w:ascii="Times" w:eastAsia="Times New Roman" w:hAnsi="Times" w:cs="Times New Roman"/>
+          <w:sz w:val="20"/>
+          <w:szCs w:val="20"/>
+        </w:rPr>
+        <w:t xml:space="preserve">                              </w:t>
+      </w:r>
+      <w:r>
+        <w:rPr>
+          <w:rFonts w:ascii="Times" w:eastAsia="Times New Roman" w:hAnsi="Times" w:cs="Times New Roman"/>
+          <w:sz w:val="20"/>
+          <w:szCs w:val="20"/>
+        </w:rPr>
+        <w:t xml:space="preserve">         </w:t>
+      </w:r>
+      <w:r>
+        <w:rPr>
+          <w:rFonts w:ascii="Times" w:eastAsia="Times New Roman" w:hAnsi="Times" w:cs="Times New Roman"/>
+          <w:sz w:val="20"/>
+          <w:szCs w:val="20"/>
+        </w:rPr>
+        <w:t xml:space="preserve">                               </w:t>
+      </w:r>
+      <w:r>
+        <w:rPr>
+          <w:rFonts w:ascii="Times" w:eastAsia="Times New Roman" w:hAnsi="Times" w:cs="Times New Roman"/>
+          <w:b/>
+          <w:sz w:val="20"/>
+          <w:szCs w:val="20"/>
+        </w:rPr>
+        <w:t>Nov 2020</w:t>
+      </w:r>
+      <w:r>
+        <w:rPr>
+          <w:rFonts w:ascii="Times" w:eastAsia="Times New Roman" w:hAnsi="Times" w:cs="Times New Roman"/>
+          <w:b/>
+          <w:sz w:val="20"/>
+          <w:szCs w:val="20"/>
+        </w:rPr>
+        <w:t xml:space="preserve"> – </w:t>
+      </w:r>
+      <w:r>
+        <w:rPr>
+          <w:rFonts w:ascii="Times" w:eastAsia="Times New Roman" w:hAnsi="Times" w:cs="Times New Roman"/>
+          <w:b/>
+          <w:sz w:val="20"/>
+          <w:szCs w:val="20"/>
+        </w:rPr>
+        <w:t>Apr 2021</w:t>
+      </w:r>
+    </w:p>
+    <w:p>
+      <w:pPr>
+        <w:pBdr>
+          <w:top w:val="nil"/>
+          <w:left w:val="nil"/>
+          <w:bottom w:val="nil"/>
+          <w:right w:val="nil"/>
+          <w:between w:val="nil"/>
+        </w:pBdr>
+        <w:shd w:val="clear" w:color="auto" w:fill="FFFFFF"/>
+        <w:spacing w:before="40" w:after="40" w:line="240" w:lineRule="auto"/>
+        <w:jc w:val="both"/>
+        <w:rPr>
+          <w:rFonts w:ascii="Times" w:eastAsia="Times New Roman" w:hAnsi="Times" w:cs="Times New Roman"/>
+          <w:i/>
+          <w:sz w:val="20"/>
+          <w:szCs w:val="20"/>
+        </w:rPr>
+      </w:pPr>
+      <w:r>
+        <w:rPr>
+          <w:rFonts w:ascii="Times" w:eastAsia="Times New Roman" w:hAnsi="Times" w:cs="Times New Roman"/>
+          <w:i/>
+          <w:sz w:val="20"/>
+          <w:szCs w:val="20"/>
+        </w:rPr>
+        <w:t xml:space="preserve"> </w:t>
+      </w:r>
+      <w:r>
+        <w:rPr>
+          <w:rFonts w:ascii="Times" w:eastAsia="Times New Roman" w:hAnsi="Times" w:cs="Times New Roman"/>
+          <w:i/>
+          <w:sz w:val="20"/>
+          <w:szCs w:val="20"/>
+        </w:rPr>
         <w:t>Digital Workplace Services</w:t>
+      </w:r>
+      <w:r>
+        <w:rPr>
+          <w:rFonts w:ascii="Times" w:eastAsia="Times New Roman" w:hAnsi="Times" w:cs="Times New Roman"/>
+          <w:i/>
+          <w:sz w:val="20"/>
+          <w:szCs w:val="20"/>
+        </w:rPr>
+        <w:t xml:space="preserve"> | Fullstack Developer</w:t>
       </w:r>
     </w:p>
     <w:p>
@@ -1359,142 +1643,102 @@
           <w:sz w:val="20"/>
           <w:szCs w:val="20"/>
         </w:rPr>
-        <w:t xml:space="preserve">Responsible for </w:t>
-      </w:r>
-      <w:r>
-        <w:rPr>
-          <w:rFonts w:ascii="Times" w:eastAsia="Times New Roman" w:hAnsi="Times" w:cs="Times New Roman"/>
-          <w:b/>
-          <w:sz w:val="20"/>
-          <w:szCs w:val="20"/>
-        </w:rPr>
-        <w:t>planning</w:t>
-      </w:r>
-      <w:r>
-        <w:rPr>
-          <w:rFonts w:ascii="Times" w:eastAsia="Times New Roman" w:hAnsi="Times" w:cs="Times New Roman"/>
-          <w:sz w:val="20"/>
-          <w:szCs w:val="20"/>
-        </w:rPr>
-        <w:t xml:space="preserve">, </w:t>
-      </w:r>
-      <w:r>
-        <w:rPr>
-          <w:rFonts w:ascii="Times" w:eastAsia="Times New Roman" w:hAnsi="Times" w:cs="Times New Roman"/>
-          <w:b/>
-          <w:sz w:val="20"/>
-          <w:szCs w:val="20"/>
-        </w:rPr>
-        <w:t>designing</w:t>
-      </w:r>
-      <w:r>
-        <w:rPr>
-          <w:rFonts w:ascii="Times" w:eastAsia="Times New Roman" w:hAnsi="Times" w:cs="Times New Roman"/>
-          <w:sz w:val="20"/>
-          <w:szCs w:val="20"/>
-        </w:rPr>
-        <w:t xml:space="preserve">, </w:t>
-      </w:r>
-      <w:r>
-        <w:rPr>
-          <w:rFonts w:ascii="Times" w:eastAsia="Times New Roman" w:hAnsi="Times" w:cs="Times New Roman"/>
-          <w:b/>
-          <w:sz w:val="20"/>
-          <w:szCs w:val="20"/>
-        </w:rPr>
-        <w:t>augmenting</w:t>
-      </w:r>
-      <w:r>
-        <w:rPr>
-          <w:rFonts w:ascii="Times" w:eastAsia="Times New Roman" w:hAnsi="Times" w:cs="Times New Roman"/>
-          <w:sz w:val="20"/>
-          <w:szCs w:val="20"/>
-        </w:rPr>
-        <w:t xml:space="preserve"> and </w:t>
-      </w:r>
-      <w:r>
-        <w:rPr>
-          <w:rFonts w:ascii="Times" w:eastAsia="Times New Roman" w:hAnsi="Times" w:cs="Times New Roman"/>
-          <w:b/>
-          <w:sz w:val="20"/>
-          <w:szCs w:val="20"/>
-        </w:rPr>
-        <w:t>building</w:t>
-      </w:r>
-      <w:r>
-        <w:rPr>
-          <w:rFonts w:ascii="Times" w:eastAsia="Times New Roman" w:hAnsi="Times" w:cs="Times New Roman"/>
-          <w:sz w:val="20"/>
-          <w:szCs w:val="20"/>
-        </w:rPr>
-        <w:t xml:space="preserve"> tools, platforms and service automation</w:t>
-      </w:r>
-      <w:r>
-        <w:rPr>
-          <w:rFonts w:ascii="Times" w:eastAsia="Times New Roman" w:hAnsi="Times" w:cs="Times New Roman"/>
-          <w:sz w:val="20"/>
-          <w:szCs w:val="20"/>
-        </w:rPr>
-        <w:t>s</w:t>
-      </w:r>
-      <w:r>
-        <w:rPr>
-          <w:rFonts w:ascii="Times" w:eastAsia="Times New Roman" w:hAnsi="Times" w:cs="Times New Roman"/>
-          <w:sz w:val="20"/>
-          <w:szCs w:val="20"/>
-        </w:rPr>
-        <w:t xml:space="preserve"> in a</w:t>
-      </w:r>
-      <w:r>
-        <w:rPr>
-          <w:rFonts w:ascii="Times" w:eastAsia="Times New Roman" w:hAnsi="Times" w:cs="Times New Roman"/>
-          <w:sz w:val="20"/>
-          <w:szCs w:val="20"/>
-        </w:rPr>
-        <w:t xml:space="preserve">n agile collaborative team, leveraging </w:t>
-      </w:r>
-      <w:r>
-        <w:rPr>
-          <w:rFonts w:ascii="Times" w:eastAsia="Times New Roman" w:hAnsi="Times" w:cs="Times New Roman"/>
-          <w:b/>
-          <w:sz w:val="20"/>
-          <w:szCs w:val="20"/>
-        </w:rPr>
-        <w:t>Hybrid Cloud</w:t>
-      </w:r>
-      <w:r>
-        <w:rPr>
-          <w:rFonts w:ascii="Times" w:eastAsia="Times New Roman" w:hAnsi="Times" w:cs="Times New Roman"/>
-          <w:sz w:val="20"/>
-          <w:szCs w:val="20"/>
-        </w:rPr>
-        <w:t xml:space="preserve"> for </w:t>
-      </w:r>
-      <w:r>
-        <w:rPr>
-          <w:rFonts w:ascii="Times" w:eastAsia="Times New Roman" w:hAnsi="Times" w:cs="Times New Roman"/>
-          <w:b/>
-          <w:sz w:val="20"/>
-          <w:szCs w:val="20"/>
-        </w:rPr>
-        <w:t>automation of internal processes</w:t>
-      </w:r>
-      <w:r>
-        <w:rPr>
-          <w:rFonts w:ascii="Times" w:eastAsia="Times New Roman" w:hAnsi="Times" w:cs="Times New Roman"/>
-          <w:sz w:val="20"/>
-          <w:szCs w:val="20"/>
-        </w:rPr>
-        <w:t xml:space="preserve"> and improving </w:t>
-      </w:r>
-      <w:r>
-        <w:rPr>
-          <w:rFonts w:ascii="Times" w:eastAsia="Times New Roman" w:hAnsi="Times" w:cs="Times New Roman"/>
-          <w:b/>
-          <w:sz w:val="20"/>
-          <w:szCs w:val="20"/>
-        </w:rPr>
-        <w:t>operational efficiency</w:t>
+        <w:t xml:space="preserve">Built a </w:t>
+      </w:r>
+      <w:r>
+        <w:rPr>
+          <w:rFonts w:ascii="Times" w:eastAsia="Times New Roman" w:hAnsi="Times" w:cs="Times New Roman"/>
+          <w:b/>
+          <w:sz w:val="20"/>
+          <w:szCs w:val="20"/>
+        </w:rPr>
+        <w:t>proactive data analytics platform</w:t>
+      </w:r>
+      <w:r>
+        <w:rPr>
+          <w:rFonts w:ascii="Times" w:eastAsia="Times New Roman" w:hAnsi="Times" w:cs="Times New Roman"/>
+          <w:sz w:val="20"/>
+          <w:szCs w:val="20"/>
+        </w:rPr>
+        <w:t xml:space="preserve"> for performance reports and scrubbing support tickets, </w:t>
+      </w:r>
+      <w:r>
+        <w:rPr>
+          <w:rFonts w:ascii="Times" w:eastAsia="Times New Roman" w:hAnsi="Times" w:cs="Times New Roman"/>
+          <w:sz w:val="20"/>
+          <w:szCs w:val="20"/>
+        </w:rPr>
+        <w:t>orchestrating</w:t>
+      </w:r>
+      <w:r>
+        <w:rPr>
+          <w:rFonts w:ascii="Times" w:eastAsia="Times New Roman" w:hAnsi="Times" w:cs="Times New Roman"/>
+          <w:sz w:val="20"/>
+          <w:szCs w:val="20"/>
+        </w:rPr>
+        <w:t xml:space="preserve"> </w:t>
+      </w:r>
+      <w:r>
+        <w:rPr>
+          <w:rFonts w:ascii="Times" w:eastAsia="Times New Roman" w:hAnsi="Times" w:cs="Times New Roman"/>
+          <w:b/>
+          <w:sz w:val="20"/>
+          <w:szCs w:val="20"/>
+        </w:rPr>
+        <w:t xml:space="preserve">self-healing </w:t>
+      </w:r>
+      <w:r>
+        <w:rPr>
+          <w:rFonts w:ascii="Times" w:eastAsia="Times New Roman" w:hAnsi="Times" w:cs="Times New Roman"/>
+          <w:b/>
+          <w:sz w:val="20"/>
+          <w:szCs w:val="20"/>
+        </w:rPr>
+        <w:t xml:space="preserve">scripts and </w:t>
+      </w:r>
+      <w:r>
+        <w:rPr>
+          <w:rFonts w:ascii="Times" w:eastAsia="Times New Roman" w:hAnsi="Times" w:cs="Times New Roman"/>
+          <w:b/>
+          <w:sz w:val="20"/>
+          <w:szCs w:val="20"/>
+        </w:rPr>
+        <w:t>automations</w:t>
+      </w:r>
+      <w:r>
+        <w:rPr>
+          <w:rFonts w:ascii="Times" w:eastAsia="Times New Roman" w:hAnsi="Times" w:cs="Times New Roman"/>
+          <w:sz w:val="20"/>
+          <w:szCs w:val="20"/>
+        </w:rPr>
+        <w:t xml:space="preserve"> through </w:t>
+      </w:r>
+      <w:r>
+        <w:rPr>
+          <w:rFonts w:ascii="Times" w:eastAsia="Times New Roman" w:hAnsi="Times" w:cs="Times New Roman"/>
+          <w:b/>
+          <w:sz w:val="20"/>
+          <w:szCs w:val="20"/>
+        </w:rPr>
+        <w:t xml:space="preserve">Azure </w:t>
+      </w:r>
+      <w:r>
+        <w:rPr>
+          <w:rFonts w:ascii="Times" w:eastAsia="Times New Roman" w:hAnsi="Times" w:cs="Times New Roman"/>
+          <w:b/>
+          <w:sz w:val="20"/>
+          <w:szCs w:val="20"/>
+        </w:rPr>
+        <w:t>Cloud S</w:t>
+      </w:r>
+      <w:r>
+        <w:rPr>
+          <w:rFonts w:ascii="Times" w:eastAsia="Times New Roman" w:hAnsi="Times" w:cs="Times New Roman"/>
+          <w:b/>
+          <w:sz w:val="20"/>
+          <w:szCs w:val="20"/>
+        </w:rPr>
+        <w:t>ervices</w:t>
       </w:r>
       <w:r>
         <w:rPr>
@@ -1503,533 +1747,6 @@
           <w:szCs w:val="20"/>
         </w:rPr>
         <w:t>.</w:t>
-      </w:r>
-    </w:p>
-    <w:p>
-      <w:pPr>
-        <w:pStyle w:val="ListParagraph"/>
-        <w:numPr>
-          <w:ilvl w:val="0"/>
-          <w:numId w:val="1"/>
-        </w:numPr>
-        <w:pBdr>
-          <w:top w:val="nil"/>
-          <w:left w:val="nil"/>
-          <w:bottom w:val="nil"/>
-          <w:right w:val="nil"/>
-          <w:between w:val="nil"/>
-        </w:pBdr>
-        <w:shd w:val="clear" w:color="auto" w:fill="FFFFFF"/>
-        <w:spacing w:after="0" w:line="240" w:lineRule="auto"/>
-        <w:ind w:left="576" w:hanging="288"/>
-        <w:jc w:val="both"/>
-        <w:rPr>
-          <w:rFonts w:ascii="Times" w:eastAsia="Times New Roman" w:hAnsi="Times" w:cs="Times New Roman"/>
-          <w:sz w:val="20"/>
-          <w:szCs w:val="20"/>
-        </w:rPr>
-      </w:pPr>
-      <w:r>
-        <w:rPr>
-          <w:rFonts w:ascii="Times" w:eastAsia="Times New Roman" w:hAnsi="Times" w:cs="Times New Roman"/>
-          <w:sz w:val="20"/>
-          <w:szCs w:val="20"/>
-        </w:rPr>
-        <w:t xml:space="preserve">Built a </w:t>
-      </w:r>
-      <w:r>
-        <w:rPr>
-          <w:rFonts w:ascii="Times" w:eastAsia="Times New Roman" w:hAnsi="Times" w:cs="Times New Roman"/>
-          <w:b/>
-          <w:sz w:val="20"/>
-          <w:szCs w:val="20"/>
-        </w:rPr>
-        <w:t>proactive data analytics platform</w:t>
-      </w:r>
-      <w:r>
-        <w:rPr>
-          <w:rFonts w:ascii="Times" w:eastAsia="Times New Roman" w:hAnsi="Times" w:cs="Times New Roman"/>
-          <w:sz w:val="20"/>
-          <w:szCs w:val="20"/>
-        </w:rPr>
-        <w:t xml:space="preserve"> for performance reports and scrubbing support tickets, </w:t>
-      </w:r>
-      <w:r>
-        <w:rPr>
-          <w:rFonts w:ascii="Times" w:eastAsia="Times New Roman" w:hAnsi="Times" w:cs="Times New Roman"/>
-          <w:sz w:val="20"/>
-          <w:szCs w:val="20"/>
-        </w:rPr>
-        <w:t>orchestrating</w:t>
-      </w:r>
-      <w:r>
-        <w:rPr>
-          <w:rFonts w:ascii="Times" w:eastAsia="Times New Roman" w:hAnsi="Times" w:cs="Times New Roman"/>
-          <w:sz w:val="20"/>
-          <w:szCs w:val="20"/>
-        </w:rPr>
-        <w:t xml:space="preserve"> </w:t>
-      </w:r>
-      <w:r>
-        <w:rPr>
-          <w:rFonts w:ascii="Times" w:eastAsia="Times New Roman" w:hAnsi="Times" w:cs="Times New Roman"/>
-          <w:b/>
-          <w:sz w:val="20"/>
-          <w:szCs w:val="20"/>
-        </w:rPr>
-        <w:t xml:space="preserve">self-healing </w:t>
-      </w:r>
-      <w:r>
-        <w:rPr>
-          <w:rFonts w:ascii="Times" w:eastAsia="Times New Roman" w:hAnsi="Times" w:cs="Times New Roman"/>
-          <w:b/>
-          <w:sz w:val="20"/>
-          <w:szCs w:val="20"/>
-        </w:rPr>
-        <w:t xml:space="preserve">scripts and </w:t>
-      </w:r>
-      <w:r>
-        <w:rPr>
-          <w:rFonts w:ascii="Times" w:eastAsia="Times New Roman" w:hAnsi="Times" w:cs="Times New Roman"/>
-          <w:b/>
-          <w:sz w:val="20"/>
-          <w:szCs w:val="20"/>
-        </w:rPr>
-        <w:t>automations</w:t>
-      </w:r>
-      <w:r>
-        <w:rPr>
-          <w:rFonts w:ascii="Times" w:eastAsia="Times New Roman" w:hAnsi="Times" w:cs="Times New Roman"/>
-          <w:sz w:val="20"/>
-          <w:szCs w:val="20"/>
-        </w:rPr>
-        <w:t xml:space="preserve"> through </w:t>
-      </w:r>
-      <w:r>
-        <w:rPr>
-          <w:rFonts w:ascii="Times" w:eastAsia="Times New Roman" w:hAnsi="Times" w:cs="Times New Roman"/>
-          <w:b/>
-          <w:sz w:val="20"/>
-          <w:szCs w:val="20"/>
-        </w:rPr>
-        <w:t xml:space="preserve">Azure </w:t>
-      </w:r>
-      <w:r>
-        <w:rPr>
-          <w:rFonts w:ascii="Times" w:eastAsia="Times New Roman" w:hAnsi="Times" w:cs="Times New Roman"/>
-          <w:b/>
-          <w:sz w:val="20"/>
-          <w:szCs w:val="20"/>
-        </w:rPr>
-        <w:t>Cloud S</w:t>
-      </w:r>
-      <w:r>
-        <w:rPr>
-          <w:rFonts w:ascii="Times" w:eastAsia="Times New Roman" w:hAnsi="Times" w:cs="Times New Roman"/>
-          <w:b/>
-          <w:sz w:val="20"/>
-          <w:szCs w:val="20"/>
-        </w:rPr>
-        <w:t>ervices</w:t>
-      </w:r>
-      <w:r>
-        <w:rPr>
-          <w:rFonts w:ascii="Times" w:eastAsia="Times New Roman" w:hAnsi="Times" w:cs="Times New Roman"/>
-          <w:sz w:val="20"/>
-          <w:szCs w:val="20"/>
-        </w:rPr>
-        <w:t>.</w:t>
-      </w:r>
-    </w:p>
-    <w:p>
-      <w:pPr>
-        <w:shd w:val="clear" w:color="auto" w:fill="FFFFFF"/>
-        <w:suppressAutoHyphens/>
-        <w:autoSpaceDN w:val="0"/>
-        <w:spacing w:before="40" w:after="40" w:line="240" w:lineRule="auto"/>
-        <w:jc w:val="both"/>
-        <w:rPr>
-          <w:rFonts w:ascii="Times" w:eastAsia="Times New Roman" w:hAnsi="Times" w:cs="Times New Roman"/>
-          <w:i/>
-          <w:sz w:val="20"/>
-          <w:szCs w:val="20"/>
-        </w:rPr>
-      </w:pPr>
-      <w:r>
-        <w:rPr>
-          <w:rFonts w:ascii="Times" w:eastAsia="Times New Roman" w:hAnsi="Times" w:cs="Times New Roman"/>
-          <w:i/>
-          <w:sz w:val="20"/>
-          <w:szCs w:val="20"/>
-        </w:rPr>
-        <w:t>QuizPort and WeTrack</w:t>
-      </w:r>
-    </w:p>
-    <w:p>
-      <w:pPr>
-        <w:pStyle w:val="ListParagraph"/>
-        <w:numPr>
-          <w:ilvl w:val="0"/>
-          <w:numId w:val="1"/>
-        </w:numPr>
-        <w:pBdr>
-          <w:top w:val="nil"/>
-          <w:left w:val="nil"/>
-          <w:bottom w:val="nil"/>
-          <w:right w:val="nil"/>
-          <w:between w:val="nil"/>
-        </w:pBdr>
-        <w:shd w:val="clear" w:color="auto" w:fill="FFFFFF"/>
-        <w:spacing w:after="0" w:line="240" w:lineRule="auto"/>
-        <w:ind w:left="576" w:hanging="288"/>
-        <w:jc w:val="both"/>
-        <w:rPr>
-          <w:rFonts w:ascii="Times" w:eastAsia="Times New Roman" w:hAnsi="Times" w:cs="Times New Roman"/>
-          <w:sz w:val="20"/>
-          <w:szCs w:val="20"/>
-        </w:rPr>
-      </w:pPr>
-      <w:r>
-        <w:rPr>
-          <w:rFonts w:ascii="Times" w:eastAsia="Times New Roman" w:hAnsi="Times" w:cs="Times New Roman"/>
-          <w:sz w:val="20"/>
-          <w:szCs w:val="20"/>
-        </w:rPr>
-        <w:t xml:space="preserve">Designed and developed a fully </w:t>
-      </w:r>
-      <w:r>
-        <w:rPr>
-          <w:rFonts w:ascii="Times" w:eastAsia="Times New Roman" w:hAnsi="Times" w:cs="Times New Roman"/>
-          <w:b/>
-          <w:sz w:val="20"/>
-          <w:szCs w:val="20"/>
-        </w:rPr>
-        <w:t>RESTful</w:t>
-      </w:r>
-      <w:r>
-        <w:rPr>
-          <w:rFonts w:ascii="Times" w:eastAsia="Times New Roman" w:hAnsi="Times" w:cs="Times New Roman"/>
-          <w:b/>
-          <w:sz w:val="20"/>
-          <w:szCs w:val="20"/>
-        </w:rPr>
-        <w:t xml:space="preserve"> API driven</w:t>
-      </w:r>
-      <w:r>
-        <w:rPr>
-          <w:rFonts w:ascii="Times" w:eastAsia="Times New Roman" w:hAnsi="Times" w:cs="Times New Roman"/>
-          <w:sz w:val="20"/>
-          <w:szCs w:val="20"/>
-        </w:rPr>
-        <w:t xml:space="preserve"> </w:t>
-      </w:r>
-      <w:r>
-        <w:rPr>
-          <w:rFonts w:ascii="Times" w:eastAsia="Times New Roman" w:hAnsi="Times" w:cs="Times New Roman"/>
-          <w:b/>
-          <w:sz w:val="20"/>
-          <w:szCs w:val="20"/>
-        </w:rPr>
-        <w:t xml:space="preserve">universal Quiz </w:t>
-      </w:r>
-      <w:r>
-        <w:rPr>
-          <w:rFonts w:ascii="Times" w:eastAsia="Times New Roman" w:hAnsi="Times" w:cs="Times New Roman"/>
-          <w:b/>
-          <w:sz w:val="20"/>
-          <w:szCs w:val="20"/>
-        </w:rPr>
-        <w:t xml:space="preserve">and Anonymous Survey </w:t>
-      </w:r>
-      <w:r>
-        <w:rPr>
-          <w:rFonts w:ascii="Times" w:eastAsia="Times New Roman" w:hAnsi="Times" w:cs="Times New Roman"/>
-          <w:b/>
-          <w:sz w:val="20"/>
-          <w:szCs w:val="20"/>
-        </w:rPr>
-        <w:t>Platform</w:t>
-      </w:r>
-      <w:r>
-        <w:rPr>
-          <w:rFonts w:ascii="Times" w:eastAsia="Times New Roman" w:hAnsi="Times" w:cs="Times New Roman"/>
-          <w:sz w:val="20"/>
-          <w:szCs w:val="20"/>
-        </w:rPr>
-        <w:t xml:space="preserve"> using </w:t>
-      </w:r>
-      <w:r>
-        <w:rPr>
-          <w:rFonts w:ascii="Times" w:eastAsia="Times New Roman" w:hAnsi="Times" w:cs="Times New Roman"/>
-          <w:b/>
-          <w:sz w:val="20"/>
-          <w:szCs w:val="20"/>
-        </w:rPr>
-        <w:t>React</w:t>
-      </w:r>
-      <w:r>
-        <w:rPr>
-          <w:rFonts w:ascii="Times" w:eastAsia="Times New Roman" w:hAnsi="Times" w:cs="Times New Roman"/>
-          <w:sz w:val="20"/>
-          <w:szCs w:val="20"/>
-        </w:rPr>
-        <w:t xml:space="preserve">, </w:t>
-      </w:r>
-      <w:r>
-        <w:rPr>
-          <w:rFonts w:ascii="Times" w:eastAsia="Times New Roman" w:hAnsi="Times" w:cs="Times New Roman"/>
-          <w:b/>
-          <w:sz w:val="20"/>
-          <w:szCs w:val="20"/>
-        </w:rPr>
-        <w:t>Express</w:t>
-      </w:r>
-      <w:r>
-        <w:rPr>
-          <w:rFonts w:ascii="Times" w:eastAsia="Times New Roman" w:hAnsi="Times" w:cs="Times New Roman"/>
-          <w:sz w:val="20"/>
-          <w:szCs w:val="20"/>
-        </w:rPr>
-        <w:t xml:space="preserve">, </w:t>
-      </w:r>
-      <w:r>
-        <w:rPr>
-          <w:rFonts w:ascii="Times" w:eastAsia="Times New Roman" w:hAnsi="Times" w:cs="Times New Roman"/>
-          <w:b/>
-          <w:sz w:val="20"/>
-          <w:szCs w:val="20"/>
-        </w:rPr>
-        <w:t>Node</w:t>
-      </w:r>
-      <w:r>
-        <w:rPr>
-          <w:rFonts w:ascii="Times" w:eastAsia="Times New Roman" w:hAnsi="Times" w:cs="Times New Roman"/>
-          <w:sz w:val="20"/>
-          <w:szCs w:val="20"/>
-        </w:rPr>
-        <w:t xml:space="preserve"> and </w:t>
-      </w:r>
-      <w:r>
-        <w:rPr>
-          <w:rFonts w:ascii="Times" w:eastAsia="Times New Roman" w:hAnsi="Times" w:cs="Times New Roman"/>
-          <w:b/>
-          <w:sz w:val="20"/>
-          <w:szCs w:val="20"/>
-        </w:rPr>
-        <w:t>MongoDB</w:t>
-      </w:r>
-      <w:r>
-        <w:rPr>
-          <w:rFonts w:ascii="Times" w:eastAsia="Times New Roman" w:hAnsi="Times" w:cs="Times New Roman"/>
-          <w:sz w:val="20"/>
-          <w:szCs w:val="20"/>
-        </w:rPr>
-        <w:t xml:space="preserve">, with robust </w:t>
-      </w:r>
-      <w:r>
-        <w:rPr>
-          <w:rFonts w:ascii="Times" w:eastAsia="Times New Roman" w:hAnsi="Times" w:cs="Times New Roman"/>
-          <w:b/>
-          <w:sz w:val="20"/>
-          <w:szCs w:val="20"/>
-        </w:rPr>
-        <w:t>anti-cheat</w:t>
-      </w:r>
-      <w:r>
-        <w:rPr>
-          <w:rFonts w:ascii="Times" w:eastAsia="Times New Roman" w:hAnsi="Times" w:cs="Times New Roman"/>
-          <w:sz w:val="20"/>
-          <w:szCs w:val="20"/>
-        </w:rPr>
-        <w:t xml:space="preserve"> measures</w:t>
-      </w:r>
-      <w:r>
-        <w:rPr>
-          <w:rFonts w:ascii="Times" w:eastAsia="Times New Roman" w:hAnsi="Times" w:cs="Times New Roman"/>
-          <w:sz w:val="20"/>
-          <w:szCs w:val="20"/>
-        </w:rPr>
-        <w:t xml:space="preserve"> and </w:t>
-      </w:r>
-      <w:r>
-        <w:rPr>
-          <w:rFonts w:ascii="Times" w:eastAsia="Times New Roman" w:hAnsi="Times" w:cs="Times New Roman"/>
-          <w:b/>
-          <w:sz w:val="20"/>
-          <w:szCs w:val="20"/>
-        </w:rPr>
-        <w:t xml:space="preserve">asynchronous </w:t>
-      </w:r>
-      <w:r>
-        <w:rPr>
-          <w:rFonts w:ascii="Times" w:eastAsia="Times New Roman" w:hAnsi="Times" w:cs="Times New Roman"/>
-          <w:b/>
-          <w:sz w:val="20"/>
-          <w:szCs w:val="20"/>
-        </w:rPr>
-        <w:t xml:space="preserve">session </w:t>
-      </w:r>
-      <w:r>
-        <w:rPr>
-          <w:rFonts w:ascii="Times" w:eastAsia="Times New Roman" w:hAnsi="Times" w:cs="Times New Roman"/>
-          <w:b/>
-          <w:sz w:val="20"/>
-          <w:szCs w:val="20"/>
-        </w:rPr>
-        <w:t>persistence</w:t>
-      </w:r>
-      <w:r>
-        <w:rPr>
-          <w:rFonts w:ascii="Times" w:eastAsia="Times New Roman" w:hAnsi="Times" w:cs="Times New Roman"/>
-          <w:b/>
-          <w:sz w:val="20"/>
-          <w:szCs w:val="20"/>
-        </w:rPr>
-        <w:t>.</w:t>
-      </w:r>
-    </w:p>
-    <w:p>
-      <w:pPr>
-        <w:pStyle w:val="ListParagraph"/>
-        <w:numPr>
-          <w:ilvl w:val="0"/>
-          <w:numId w:val="1"/>
-        </w:numPr>
-        <w:pBdr>
-          <w:top w:val="nil"/>
-          <w:left w:val="nil"/>
-          <w:bottom w:val="nil"/>
-          <w:right w:val="nil"/>
-          <w:between w:val="nil"/>
-        </w:pBdr>
-        <w:shd w:val="clear" w:color="auto" w:fill="FFFFFF"/>
-        <w:spacing w:after="0" w:line="240" w:lineRule="auto"/>
-        <w:ind w:left="576" w:hanging="288"/>
-        <w:jc w:val="both"/>
-        <w:rPr>
-          <w:rFonts w:ascii="Times" w:eastAsia="Times New Roman" w:hAnsi="Times" w:cs="Times New Roman"/>
-          <w:sz w:val="20"/>
-          <w:szCs w:val="20"/>
-        </w:rPr>
-      </w:pPr>
-      <w:r>
-        <w:rPr>
-          <w:rFonts w:ascii="Times" w:eastAsia="Times New Roman" w:hAnsi="Times" w:cs="Times New Roman"/>
-          <w:sz w:val="20"/>
-          <w:szCs w:val="20"/>
-        </w:rPr>
-        <w:t>Collaborated on augmenting an asset management platform with a task verification</w:t>
-      </w:r>
-      <w:r>
-        <w:rPr>
-          <w:rFonts w:ascii="Times" w:eastAsia="Times New Roman" w:hAnsi="Times" w:cs="Times New Roman"/>
-          <w:sz w:val="20"/>
-          <w:szCs w:val="20"/>
-        </w:rPr>
-        <w:t xml:space="preserve"> queue</w:t>
-      </w:r>
-      <w:r>
-        <w:rPr>
-          <w:rFonts w:ascii="Times" w:eastAsia="Times New Roman" w:hAnsi="Times" w:cs="Times New Roman"/>
-          <w:sz w:val="20"/>
-          <w:szCs w:val="20"/>
-        </w:rPr>
-        <w:t xml:space="preserve"> </w:t>
-      </w:r>
-      <w:r>
-        <w:rPr>
-          <w:rFonts w:ascii="Times" w:eastAsia="Times New Roman" w:hAnsi="Times" w:cs="Times New Roman"/>
-          <w:b/>
-          <w:sz w:val="20"/>
-          <w:szCs w:val="20"/>
-        </w:rPr>
-        <w:t>microservice</w:t>
-      </w:r>
-      <w:r>
-        <w:rPr>
-          <w:rFonts w:ascii="Times" w:eastAsia="Times New Roman" w:hAnsi="Times" w:cs="Times New Roman"/>
-          <w:sz w:val="20"/>
-          <w:szCs w:val="20"/>
-        </w:rPr>
-        <w:t>.</w:t>
-      </w:r>
-    </w:p>
-    <w:p>
-      <w:pPr>
-        <w:spacing w:after="0" w:line="240" w:lineRule="auto"/>
-        <w:jc w:val="both"/>
-        <w:rPr>
-          <w:rFonts w:ascii="Times" w:eastAsia="Times New Roman" w:hAnsi="Times" w:cs="Times New Roman"/>
-          <w:sz w:val="21"/>
-          <w:szCs w:val="21"/>
-        </w:rPr>
-      </w:pPr>
-    </w:p>
-    <w:p>
-      <w:pPr>
-        <w:pBdr>
-          <w:bottom w:val="single" w:sz="4" w:space="1" w:color="000000"/>
-        </w:pBdr>
-        <w:shd w:val="clear" w:color="auto" w:fill="FFFFFF"/>
-        <w:spacing w:after="0" w:line="180" w:lineRule="auto"/>
-        <w:jc w:val="both"/>
-        <w:rPr>
-          <w:rFonts w:ascii="Times" w:eastAsia="Times New Roman" w:hAnsi="Times" w:cs="Times New Roman"/>
-          <w:color w:val="0B5394"/>
-          <w:sz w:val="21"/>
-          <w:szCs w:val="21"/>
-        </w:rPr>
-      </w:pPr>
-      <w:r>
-        <w:rPr>
-          <w:rFonts w:ascii="Times" w:eastAsia="Times New Roman" w:hAnsi="Times" w:cs="Times New Roman"/>
-          <w:b/>
-          <w:smallCaps/>
-          <w:color w:val="0B5394"/>
-          <w:sz w:val="21"/>
-          <w:szCs w:val="21"/>
-        </w:rPr>
-        <w:t xml:space="preserve">PROJECTS AND </w:t>
-      </w:r>
-      <w:r>
-        <w:rPr>
-          <w:rFonts w:ascii="Times" w:eastAsia="Times New Roman" w:hAnsi="Times" w:cs="Times New Roman"/>
-          <w:b/>
-          <w:smallCaps/>
-          <w:color w:val="0B5394"/>
-          <w:sz w:val="21"/>
-          <w:szCs w:val="21"/>
-        </w:rPr>
-        <w:t>CONTRIBUTIONS</w:t>
-      </w:r>
-    </w:p>
-    <w:p>
-      <w:pPr>
-        <w:pBdr>
-          <w:top w:val="nil"/>
-          <w:left w:val="nil"/>
-          <w:bottom w:val="nil"/>
-          <w:right w:val="nil"/>
-          <w:between w:val="nil"/>
-        </w:pBdr>
-        <w:shd w:val="clear" w:color="auto" w:fill="FFFFFF"/>
-        <w:spacing w:before="40" w:after="0" w:line="240" w:lineRule="auto"/>
-        <w:jc w:val="both"/>
-        <w:rPr>
-          <w:rFonts w:ascii="Times" w:eastAsia="Times New Roman" w:hAnsi="Times" w:cs="Times New Roman"/>
-          <w:b/>
-          <w:sz w:val="20"/>
-          <w:szCs w:val="20"/>
-        </w:rPr>
-      </w:pPr>
-      <w:r>
-        <w:rPr>
-          <w:rFonts w:ascii="Times" w:eastAsia="Times New Roman" w:hAnsi="Times" w:cs="Times New Roman"/>
-          <w:b/>
-          <w:sz w:val="20"/>
-          <w:szCs w:val="20"/>
-        </w:rPr>
-        <w:t>Crypticket</w:t>
       </w:r>
     </w:p>
     <w:p>
@@ -2061,173 +1778,83 @@
           <w:sz w:val="20"/>
           <w:szCs w:val="20"/>
         </w:rPr>
-        <w:t>Designed and built</w:t>
-      </w:r>
-      <w:r>
-        <w:rPr>
-          <w:rFonts w:ascii="Times" w:eastAsia="Times New Roman" w:hAnsi="Times" w:cs="Times New Roman"/>
-          <w:sz w:val="20"/>
-          <w:szCs w:val="20"/>
-        </w:rPr>
-        <w:t xml:space="preserve"> a</w:t>
-      </w:r>
-      <w:r>
-        <w:rPr>
-          <w:rFonts w:ascii="Times" w:eastAsia="Times New Roman" w:hAnsi="Times" w:cs="Times New Roman"/>
-          <w:sz w:val="20"/>
-          <w:szCs w:val="20"/>
-        </w:rPr>
-        <w:t xml:space="preserve"> </w:t>
-      </w:r>
-      <w:r>
-        <w:rPr>
-          <w:rFonts w:ascii="Times" w:eastAsia="Times New Roman" w:hAnsi="Times" w:cs="Times New Roman"/>
-          <w:b/>
-          <w:sz w:val="20"/>
-          <w:szCs w:val="20"/>
-        </w:rPr>
-        <w:t>fully Offline Capable</w:t>
-      </w:r>
-      <w:r>
-        <w:rPr>
-          <w:rFonts w:ascii="Times" w:eastAsia="Times New Roman" w:hAnsi="Times" w:cs="Times New Roman"/>
-          <w:sz w:val="20"/>
-          <w:szCs w:val="20"/>
-        </w:rPr>
-        <w:t xml:space="preserve"> C</w:t>
-      </w:r>
-      <w:r>
-        <w:rPr>
-          <w:rFonts w:ascii="Times" w:eastAsia="Times New Roman" w:hAnsi="Times" w:cs="Times New Roman"/>
-          <w:sz w:val="20"/>
-          <w:szCs w:val="20"/>
-        </w:rPr>
-        <w:t xml:space="preserve">ryptographic ticket and password generation and management </w:t>
-      </w:r>
-      <w:r>
-        <w:rPr>
-          <w:rFonts w:ascii="Times" w:eastAsia="Times New Roman" w:hAnsi="Times" w:cs="Times New Roman"/>
-          <w:sz w:val="20"/>
-          <w:szCs w:val="20"/>
-        </w:rPr>
-        <w:t xml:space="preserve">and verification platform by using </w:t>
-      </w:r>
-      <w:r>
-        <w:rPr>
-          <w:rFonts w:ascii="Times" w:eastAsia="Times New Roman" w:hAnsi="Times" w:cs="Times New Roman"/>
-          <w:b/>
-          <w:sz w:val="20"/>
-          <w:szCs w:val="20"/>
-        </w:rPr>
-        <w:t>Service Workers</w:t>
-      </w:r>
-      <w:r>
-        <w:rPr>
-          <w:rFonts w:ascii="Times" w:eastAsia="Times New Roman" w:hAnsi="Times" w:cs="Times New Roman"/>
-          <w:sz w:val="20"/>
-          <w:szCs w:val="20"/>
-        </w:rPr>
-        <w:t xml:space="preserve"> and </w:t>
-      </w:r>
-      <w:r>
-        <w:rPr>
-          <w:rFonts w:ascii="Times" w:eastAsia="Times New Roman" w:hAnsi="Times" w:cs="Times New Roman"/>
-          <w:b/>
-          <w:sz w:val="20"/>
-          <w:szCs w:val="20"/>
-        </w:rPr>
-        <w:t>Local Storage</w:t>
-      </w:r>
-      <w:r>
-        <w:rPr>
-          <w:rFonts w:ascii="Times" w:eastAsia="Times New Roman" w:hAnsi="Times" w:cs="Times New Roman"/>
-          <w:sz w:val="20"/>
-          <w:szCs w:val="20"/>
-        </w:rPr>
-        <w:t xml:space="preserve"> </w:t>
-      </w:r>
-      <w:r>
-        <w:rPr>
-          <w:rFonts w:ascii="Times" w:eastAsia="Times New Roman" w:hAnsi="Times" w:cs="Times New Roman"/>
-          <w:sz w:val="20"/>
-          <w:szCs w:val="20"/>
-        </w:rPr>
-        <w:t>caching.</w:t>
-      </w:r>
-      <w:r>
-        <w:rPr>
-          <w:rFonts w:ascii="Times" w:eastAsia="Times New Roman" w:hAnsi="Times" w:cs="Times New Roman"/>
-          <w:sz w:val="20"/>
-          <w:szCs w:val="20"/>
-        </w:rPr>
-        <w:t xml:space="preserve"> </w:t>
-      </w:r>
-      <w:r>
-        <w:rPr>
-          <w:rFonts w:ascii="Times" w:eastAsia="Times New Roman" w:hAnsi="Times" w:cs="Times New Roman"/>
-          <w:sz w:val="20"/>
-          <w:szCs w:val="20"/>
-        </w:rPr>
-        <w:t>Built</w:t>
-      </w:r>
-      <w:r>
-        <w:rPr>
-          <w:rFonts w:ascii="Times" w:eastAsia="Times New Roman" w:hAnsi="Times" w:cs="Times New Roman"/>
-          <w:sz w:val="20"/>
-          <w:szCs w:val="20"/>
-        </w:rPr>
-        <w:t xml:space="preserve"> as a </w:t>
-      </w:r>
-      <w:r>
-        <w:rPr>
-          <w:rFonts w:ascii="Times" w:eastAsia="Times New Roman" w:hAnsi="Times" w:cs="Times New Roman"/>
-          <w:b/>
-          <w:sz w:val="20"/>
-          <w:szCs w:val="20"/>
-        </w:rPr>
-        <w:t>R</w:t>
-      </w:r>
-      <w:r>
-        <w:rPr>
-          <w:rFonts w:ascii="Times" w:eastAsia="Times New Roman" w:hAnsi="Times" w:cs="Times New Roman"/>
-          <w:b/>
-          <w:sz w:val="20"/>
-          <w:szCs w:val="20"/>
-        </w:rPr>
-        <w:t>esponsive</w:t>
-      </w:r>
-      <w:r>
-        <w:rPr>
-          <w:rFonts w:ascii="Times" w:eastAsia="Times New Roman" w:hAnsi="Times" w:cs="Times New Roman"/>
-          <w:sz w:val="20"/>
-          <w:szCs w:val="20"/>
-        </w:rPr>
-        <w:t xml:space="preserve"> Progressive Web App (</w:t>
-      </w:r>
-      <w:r>
-        <w:rPr>
-          <w:rFonts w:ascii="Times" w:eastAsia="Times New Roman" w:hAnsi="Times" w:cs="Times New Roman"/>
-          <w:b/>
-          <w:sz w:val="20"/>
-          <w:szCs w:val="20"/>
-        </w:rPr>
-        <w:t>PWA</w:t>
-      </w:r>
-      <w:r>
-        <w:rPr>
-          <w:rFonts w:ascii="Times" w:eastAsia="Times New Roman" w:hAnsi="Times" w:cs="Times New Roman"/>
-          <w:sz w:val="20"/>
-          <w:szCs w:val="20"/>
-        </w:rPr>
-        <w:t>)</w:t>
-      </w:r>
-      <w:r>
-        <w:rPr>
-          <w:rFonts w:ascii="Times" w:eastAsia="Times New Roman" w:hAnsi="Times" w:cs="Times New Roman"/>
-          <w:sz w:val="20"/>
-          <w:szCs w:val="20"/>
-        </w:rPr>
-        <w:t xml:space="preserve"> from the ground up</w:t>
+        <w:t xml:space="preserve">Designed and developed a fully </w:t>
+      </w:r>
+      <w:r>
+        <w:rPr>
+          <w:rFonts w:ascii="Times" w:eastAsia="Times New Roman" w:hAnsi="Times" w:cs="Times New Roman"/>
+          <w:b/>
+          <w:sz w:val="20"/>
+          <w:szCs w:val="20"/>
+        </w:rPr>
+        <w:t>RESTful</w:t>
+      </w:r>
+      <w:r>
+        <w:rPr>
+          <w:rFonts w:ascii="Times" w:eastAsia="Times New Roman" w:hAnsi="Times" w:cs="Times New Roman"/>
+          <w:sz w:val="20"/>
+          <w:szCs w:val="20"/>
+        </w:rPr>
+        <w:t xml:space="preserve"> universal Quiz and Anonymous Survey Platform using the </w:t>
+      </w:r>
+      <w:r>
+        <w:rPr>
+          <w:rFonts w:ascii="Times" w:eastAsia="Times New Roman" w:hAnsi="Times" w:cs="Times New Roman"/>
+          <w:b/>
+          <w:sz w:val="20"/>
+          <w:szCs w:val="20"/>
+        </w:rPr>
+        <w:t>MERN stack</w:t>
+      </w:r>
+      <w:r>
+        <w:rPr>
+          <w:rFonts w:ascii="Times" w:eastAsia="Times New Roman" w:hAnsi="Times" w:cs="Times New Roman"/>
+          <w:sz w:val="20"/>
+          <w:szCs w:val="20"/>
+        </w:rPr>
+        <w:t>, with robust anti-cheat measures and asynchronous session persistence.</w:t>
+      </w:r>
+    </w:p>
+    <w:p>
+      <w:pPr>
+        <w:pStyle w:val="ListParagraph"/>
+        <w:numPr>
+          <w:ilvl w:val="0"/>
+          <w:numId w:val="1"/>
+        </w:numPr>
+        <w:pBdr>
+          <w:top w:val="nil"/>
+          <w:left w:val="nil"/>
+          <w:bottom w:val="nil"/>
+          <w:right w:val="nil"/>
+          <w:between w:val="nil"/>
+        </w:pBdr>
+        <w:shd w:val="clear" w:color="auto" w:fill="FFFFFF"/>
+        <w:spacing w:after="120" w:line="240" w:lineRule="auto"/>
+        <w:ind w:left="576" w:hanging="288"/>
+        <w:jc w:val="both"/>
+        <w:rPr>
+          <w:rFonts w:ascii="Times" w:eastAsia="Times New Roman" w:hAnsi="Times" w:cs="Times New Roman"/>
+          <w:sz w:val="20"/>
+          <w:szCs w:val="20"/>
+        </w:rPr>
+      </w:pPr>
+      <w:r>
+        <w:rPr>
+          <w:rFonts w:ascii="Times" w:eastAsia="Times New Roman" w:hAnsi="Times" w:cs="Times New Roman"/>
+          <w:sz w:val="20"/>
+          <w:szCs w:val="20"/>
+        </w:rPr>
+        <w:t xml:space="preserve">Collaborated on augmenting the internal asset management platform with a task verification queue </w:t>
+      </w:r>
+      <w:r>
+        <w:rPr>
+          <w:rFonts w:ascii="Times" w:eastAsia="Times New Roman" w:hAnsi="Times" w:cs="Times New Roman"/>
+          <w:b/>
+          <w:sz w:val="20"/>
+          <w:szCs w:val="20"/>
+        </w:rPr>
+        <w:t>microservice</w:t>
       </w:r>
       <w:r>
         <w:rPr>
@@ -2244,59 +1871,53 @@
           <w:sz w:val="20"/>
           <w:szCs w:val="20"/>
         </w:rPr>
-        <w:t>React</w:t>
-      </w:r>
-      <w:r>
-        <w:rPr>
-          <w:rFonts w:ascii="Times" w:eastAsia="Times New Roman" w:hAnsi="Times" w:cs="Times New Roman"/>
-          <w:sz w:val="20"/>
-          <w:szCs w:val="20"/>
-        </w:rPr>
-        <w:t xml:space="preserve">, utilising </w:t>
-      </w:r>
-      <w:r>
-        <w:rPr>
-          <w:rFonts w:ascii="Times" w:eastAsia="Times New Roman" w:hAnsi="Times" w:cs="Times New Roman"/>
-          <w:b/>
-          <w:sz w:val="20"/>
-          <w:szCs w:val="20"/>
-        </w:rPr>
-        <w:t>EdDSA Elliptic C</w:t>
-      </w:r>
-      <w:r>
-        <w:rPr>
-          <w:rFonts w:ascii="Times" w:eastAsia="Times New Roman" w:hAnsi="Times" w:cs="Times New Roman"/>
-          <w:b/>
-          <w:sz w:val="20"/>
-          <w:szCs w:val="20"/>
-        </w:rPr>
-        <w:t xml:space="preserve">urve </w:t>
-      </w:r>
-      <w:r>
-        <w:rPr>
-          <w:rFonts w:ascii="Times" w:eastAsia="Times New Roman" w:hAnsi="Times" w:cs="Times New Roman"/>
-          <w:b/>
-          <w:sz w:val="20"/>
-          <w:szCs w:val="20"/>
-        </w:rPr>
-        <w:t>C</w:t>
-      </w:r>
-      <w:r>
-        <w:rPr>
-          <w:rFonts w:ascii="Times" w:eastAsia="Times New Roman" w:hAnsi="Times" w:cs="Times New Roman"/>
-          <w:b/>
-          <w:sz w:val="20"/>
-          <w:szCs w:val="20"/>
-        </w:rPr>
-        <w:t>ryptography</w:t>
-      </w:r>
-      <w:r>
-        <w:rPr>
-          <w:rFonts w:ascii="Times" w:eastAsia="Times New Roman" w:hAnsi="Times" w:cs="Times New Roman"/>
-          <w:sz w:val="20"/>
-          <w:szCs w:val="20"/>
-        </w:rPr>
-        <w:t xml:space="preserve"> for digital signature generation and verification.</w:t>
+        <w:t>Kafka</w:t>
+      </w:r>
+      <w:r>
+        <w:rPr>
+          <w:rFonts w:ascii="Times" w:eastAsia="Times New Roman" w:hAnsi="Times" w:cs="Times New Roman"/>
+          <w:sz w:val="20"/>
+          <w:szCs w:val="20"/>
+        </w:rPr>
+        <w:t>.</w:t>
+      </w:r>
+    </w:p>
+    <w:p>
+      <w:pPr>
+        <w:pBdr>
+          <w:bottom w:val="single" w:sz="4" w:space="1" w:color="000000"/>
+        </w:pBdr>
+        <w:shd w:val="clear" w:color="auto" w:fill="FFFFFF"/>
+        <w:spacing w:after="0" w:line="180" w:lineRule="auto"/>
+        <w:jc w:val="both"/>
+        <w:rPr>
+          <w:rFonts w:ascii="Times" w:eastAsia="Times New Roman" w:hAnsi="Times" w:cs="Times New Roman"/>
+          <w:color w:val="0B5394"/>
+          <w:sz w:val="21"/>
+          <w:szCs w:val="21"/>
+        </w:rPr>
+      </w:pPr>
+      <w:r>
+        <w:rPr>
+          <w:rFonts w:ascii="Times" w:eastAsia="Times New Roman" w:hAnsi="Times" w:cs="Times New Roman"/>
+          <w:b/>
+          <w:smallCaps/>
+          <w:color w:val="0B5394"/>
+          <w:sz w:val="21"/>
+          <w:szCs w:val="21"/>
+        </w:rPr>
+        <w:t xml:space="preserve">PROJECTS AND </w:t>
+      </w:r>
+      <w:r>
+        <w:rPr>
+          <w:rFonts w:ascii="Times" w:eastAsia="Times New Roman" w:hAnsi="Times" w:cs="Times New Roman"/>
+          <w:b/>
+          <w:smallCaps/>
+          <w:color w:val="0B5394"/>
+          <w:sz w:val="21"/>
+          <w:szCs w:val="21"/>
+        </w:rPr>
+        <w:t>CONTRIBUTIONS</w:t>
       </w:r>
     </w:p>
     <w:p>
@@ -2325,7 +1946,7 @@
           <w:sz w:val="20"/>
           <w:szCs w:val="20"/>
         </w:rPr>
-        <w:t>MonoDAC</w:t>
+        <w:t>Crypticket</w:t>
       </w:r>
     </w:p>
     <w:p>
@@ -2357,42 +1978,15 @@
           <w:sz w:val="20"/>
           <w:szCs w:val="20"/>
         </w:rPr>
-        <w:t>Developed</w:t>
-      </w:r>
-      <w:r>
-        <w:rPr>
-          <w:rFonts w:ascii="Times" w:eastAsia="Times New Roman" w:hAnsi="Times" w:cs="Times New Roman"/>
-          <w:sz w:val="20"/>
-          <w:szCs w:val="20"/>
-        </w:rPr>
-        <w:t xml:space="preserve"> a </w:t>
-      </w:r>
-      <w:r>
-        <w:rPr>
-          <w:rFonts w:ascii="Times" w:eastAsia="Times New Roman" w:hAnsi="Times" w:cs="Times New Roman"/>
-          <w:b/>
-          <w:sz w:val="20"/>
-          <w:szCs w:val="20"/>
-        </w:rPr>
-        <w:t xml:space="preserve">Monocular </w:t>
-      </w:r>
-      <w:r>
-        <w:rPr>
-          <w:rFonts w:ascii="Times" w:eastAsia="Times New Roman" w:hAnsi="Times" w:cs="Times New Roman"/>
-          <w:b/>
-          <w:sz w:val="20"/>
-          <w:szCs w:val="20"/>
-        </w:rPr>
-        <w:t xml:space="preserve">Image </w:t>
-      </w:r>
-      <w:r>
-        <w:rPr>
-          <w:rFonts w:ascii="Times" w:eastAsia="Times New Roman" w:hAnsi="Times" w:cs="Times New Roman"/>
-          <w:b/>
-          <w:sz w:val="20"/>
-          <w:szCs w:val="20"/>
-        </w:rPr>
-        <w:t>Depth Estimation</w:t>
+        <w:t>Designed and built</w:t>
+      </w:r>
+      <w:r>
+        <w:rPr>
+          <w:rFonts w:ascii="Times" w:eastAsia="Times New Roman" w:hAnsi="Times" w:cs="Times New Roman"/>
+          <w:sz w:val="20"/>
+          <w:szCs w:val="20"/>
+        </w:rPr>
+        <w:t xml:space="preserve"> a</w:t>
       </w:r>
       <w:r>
         <w:rPr>
@@ -2405,10 +1999,61 @@
       <w:r>
         <w:rPr>
           <w:rFonts w:ascii="Times" w:eastAsia="Times New Roman" w:hAnsi="Times" w:cs="Times New Roman"/>
-          <w:sz w:val="20"/>
-          <w:szCs w:val="20"/>
-        </w:rPr>
-        <w:t>system</w:t>
+          <w:b/>
+          <w:sz w:val="20"/>
+          <w:szCs w:val="20"/>
+        </w:rPr>
+        <w:t>fully Offline Capable</w:t>
+      </w:r>
+      <w:r>
+        <w:rPr>
+          <w:rFonts w:ascii="Times" w:eastAsia="Times New Roman" w:hAnsi="Times" w:cs="Times New Roman"/>
+          <w:sz w:val="20"/>
+          <w:szCs w:val="20"/>
+        </w:rPr>
+        <w:t xml:space="preserve"> C</w:t>
+      </w:r>
+      <w:r>
+        <w:rPr>
+          <w:rFonts w:ascii="Times" w:eastAsia="Times New Roman" w:hAnsi="Times" w:cs="Times New Roman"/>
+          <w:sz w:val="20"/>
+          <w:szCs w:val="20"/>
+        </w:rPr>
+        <w:t xml:space="preserve">ryptographic ticket and password generation and management </w:t>
+      </w:r>
+      <w:r>
+        <w:rPr>
+          <w:rFonts w:ascii="Times" w:eastAsia="Times New Roman" w:hAnsi="Times" w:cs="Times New Roman"/>
+          <w:sz w:val="20"/>
+          <w:szCs w:val="20"/>
+        </w:rPr>
+        <w:t xml:space="preserve">and verification platform by using </w:t>
+      </w:r>
+      <w:r>
+        <w:rPr>
+          <w:rFonts w:ascii="Times" w:eastAsia="Times New Roman" w:hAnsi="Times" w:cs="Times New Roman"/>
+          <w:b/>
+          <w:sz w:val="20"/>
+          <w:szCs w:val="20"/>
+        </w:rPr>
+        <w:t>Service Workers</w:t>
+      </w:r>
+      <w:r>
+        <w:rPr>
+          <w:rFonts w:ascii="Times" w:eastAsia="Times New Roman" w:hAnsi="Times" w:cs="Times New Roman"/>
+          <w:sz w:val="20"/>
+          <w:szCs w:val="20"/>
+        </w:rPr>
+        <w:t xml:space="preserve"> and </w:t>
+      </w:r>
+      <w:r>
+        <w:rPr>
+          <w:rFonts w:ascii="Times" w:eastAsia="Times New Roman" w:hAnsi="Times" w:cs="Times New Roman"/>
+          <w:b/>
+          <w:sz w:val="20"/>
+          <w:szCs w:val="20"/>
+        </w:rPr>
+        <w:t>Local Storage</w:t>
       </w:r>
       <w:r>
         <w:rPr>
@@ -2424,49 +2069,7 @@
           <w:sz w:val="20"/>
           <w:szCs w:val="20"/>
         </w:rPr>
-        <w:t xml:space="preserve">by </w:t>
-      </w:r>
-      <w:r>
-        <w:rPr>
-          <w:rFonts w:ascii="Times" w:eastAsia="Times New Roman" w:hAnsi="Times" w:cs="Times New Roman"/>
-          <w:sz w:val="20"/>
-          <w:szCs w:val="20"/>
-        </w:rPr>
-        <w:t>training</w:t>
-      </w:r>
-      <w:r>
-        <w:rPr>
-          <w:rFonts w:ascii="Times" w:eastAsia="Times New Roman" w:hAnsi="Times" w:cs="Times New Roman"/>
-          <w:sz w:val="20"/>
-          <w:szCs w:val="20"/>
-        </w:rPr>
-        <w:t xml:space="preserve"> a modified </w:t>
-      </w:r>
-      <w:r>
-        <w:rPr>
-          <w:rFonts w:ascii="Times" w:eastAsia="Times New Roman" w:hAnsi="Times" w:cs="Times New Roman"/>
-          <w:b/>
-          <w:sz w:val="20"/>
-          <w:szCs w:val="20"/>
-        </w:rPr>
-        <w:t>DeepLabv3+</w:t>
-      </w:r>
-      <w:r>
-        <w:rPr>
-          <w:rFonts w:ascii="Times" w:eastAsia="Times New Roman" w:hAnsi="Times" w:cs="Times New Roman"/>
-          <w:b/>
-          <w:sz w:val="20"/>
-          <w:szCs w:val="20"/>
-        </w:rPr>
-        <w:t xml:space="preserve"> encoder decoder</w:t>
-      </w:r>
-      <w:r>
-        <w:rPr>
-          <w:rFonts w:ascii="Times" w:eastAsia="Times New Roman" w:hAnsi="Times" w:cs="Times New Roman"/>
-          <w:sz w:val="20"/>
-          <w:szCs w:val="20"/>
-        </w:rPr>
-        <w:t xml:space="preserve"> network, utilising a</w:t>
+        <w:t>caching.</w:t>
       </w:r>
       <w:r>
         <w:rPr>
@@ -2479,62 +2082,53 @@
       <w:r>
         <w:rPr>
           <w:rFonts w:ascii="Times" w:eastAsia="Times New Roman" w:hAnsi="Times" w:cs="Times New Roman"/>
-          <w:b/>
-          <w:sz w:val="20"/>
-          <w:szCs w:val="20"/>
-        </w:rPr>
-        <w:t>Fully Convolutional Deep Neural Network</w:t>
-      </w:r>
-      <w:r>
-        <w:rPr>
-          <w:rFonts w:ascii="Times" w:eastAsia="Times New Roman" w:hAnsi="Times" w:cs="Times New Roman"/>
-          <w:sz w:val="20"/>
-          <w:szCs w:val="20"/>
-        </w:rPr>
-        <w:t xml:space="preserve"> (FCDNN), employing </w:t>
-      </w:r>
-      <w:r>
-        <w:rPr>
-          <w:rFonts w:ascii="Times" w:eastAsia="Times New Roman" w:hAnsi="Times" w:cs="Times New Roman"/>
-          <w:b/>
-          <w:sz w:val="20"/>
-          <w:szCs w:val="20"/>
-        </w:rPr>
-        <w:t>Atrous Convolutions</w:t>
-      </w:r>
-      <w:r>
-        <w:rPr>
-          <w:rFonts w:ascii="Times" w:eastAsia="Times New Roman" w:hAnsi="Times" w:cs="Times New Roman"/>
-          <w:sz w:val="20"/>
-          <w:szCs w:val="20"/>
-        </w:rPr>
-        <w:t xml:space="preserve"> and </w:t>
-      </w:r>
-      <w:r>
-        <w:rPr>
-          <w:rFonts w:ascii="Times" w:eastAsia="Times New Roman" w:hAnsi="Times" w:cs="Times New Roman"/>
-          <w:b/>
-          <w:sz w:val="20"/>
-          <w:szCs w:val="20"/>
-        </w:rPr>
-        <w:t>Atrous Spatial Pyramid Pooling</w:t>
-      </w:r>
-      <w:r>
-        <w:rPr>
-          <w:rFonts w:ascii="Times" w:eastAsia="Times New Roman" w:hAnsi="Times" w:cs="Times New Roman"/>
-          <w:sz w:val="20"/>
-          <w:szCs w:val="20"/>
-        </w:rPr>
-        <w:t xml:space="preserve"> (</w:t>
-      </w:r>
-      <w:r>
-        <w:rPr>
-          <w:rFonts w:ascii="Times" w:eastAsia="Times New Roman" w:hAnsi="Times" w:cs="Times New Roman"/>
-          <w:b/>
-          <w:sz w:val="20"/>
-          <w:szCs w:val="20"/>
-        </w:rPr>
-        <w:t>ASPP</w:t>
+          <w:sz w:val="20"/>
+          <w:szCs w:val="20"/>
+        </w:rPr>
+        <w:t>Built</w:t>
+      </w:r>
+      <w:r>
+        <w:rPr>
+          <w:rFonts w:ascii="Times" w:eastAsia="Times New Roman" w:hAnsi="Times" w:cs="Times New Roman"/>
+          <w:sz w:val="20"/>
+          <w:szCs w:val="20"/>
+        </w:rPr>
+        <w:t xml:space="preserve"> as a </w:t>
+      </w:r>
+      <w:r>
+        <w:rPr>
+          <w:rFonts w:ascii="Times" w:eastAsia="Times New Roman" w:hAnsi="Times" w:cs="Times New Roman"/>
+          <w:b/>
+          <w:sz w:val="20"/>
+          <w:szCs w:val="20"/>
+        </w:rPr>
+        <w:t>R</w:t>
+      </w:r>
+      <w:r>
+        <w:rPr>
+          <w:rFonts w:ascii="Times" w:eastAsia="Times New Roman" w:hAnsi="Times" w:cs="Times New Roman"/>
+          <w:b/>
+          <w:sz w:val="20"/>
+          <w:szCs w:val="20"/>
+        </w:rPr>
+        <w:t>esponsive</w:t>
+      </w:r>
+      <w:r>
+        <w:rPr>
+          <w:rFonts w:ascii="Times" w:eastAsia="Times New Roman" w:hAnsi="Times" w:cs="Times New Roman"/>
+          <w:sz w:val="20"/>
+          <w:szCs w:val="20"/>
+        </w:rPr>
+        <w:t xml:space="preserve"> Progressive Web App (</w:t>
+      </w:r>
+      <w:r>
+        <w:rPr>
+          <w:rFonts w:ascii="Times" w:eastAsia="Times New Roman" w:hAnsi="Times" w:cs="Times New Roman"/>
+          <w:b/>
+          <w:sz w:val="20"/>
+          <w:szCs w:val="20"/>
+        </w:rPr>
+        <w:t>PWA</w:t>
       </w:r>
       <w:r>
         <w:rPr>
@@ -2550,156 +2144,88 @@
           <w:sz w:val="20"/>
           <w:szCs w:val="20"/>
         </w:rPr>
-        <w:t xml:space="preserve"> </w:t>
-      </w:r>
-      <w:r>
-        <w:rPr>
-          <w:rFonts w:ascii="Times" w:eastAsia="Times New Roman" w:hAnsi="Times" w:cs="Times New Roman"/>
-          <w:sz w:val="20"/>
-          <w:szCs w:val="20"/>
-        </w:rPr>
-        <w:t xml:space="preserve">and a modified </w:t>
-      </w:r>
-      <w:r>
-        <w:rPr>
-          <w:rFonts w:ascii="Times" w:eastAsia="Times New Roman" w:hAnsi="Times" w:cs="Times New Roman"/>
-          <w:b/>
-          <w:sz w:val="20"/>
-          <w:szCs w:val="20"/>
-        </w:rPr>
-        <w:t>XCeption</w:t>
-      </w:r>
-      <w:r>
-        <w:rPr>
-          <w:rFonts w:ascii="Times" w:eastAsia="Times New Roman" w:hAnsi="Times" w:cs="Times New Roman"/>
-          <w:sz w:val="20"/>
-          <w:szCs w:val="20"/>
-        </w:rPr>
-        <w:t xml:space="preserve"> feature extraction network, </w:t>
-      </w:r>
-      <w:r>
-        <w:rPr>
-          <w:rFonts w:ascii="Times" w:eastAsia="Times New Roman" w:hAnsi="Times" w:cs="Times New Roman"/>
-          <w:sz w:val="20"/>
-          <w:szCs w:val="20"/>
-        </w:rPr>
-        <w:t xml:space="preserve">with </w:t>
-      </w:r>
-      <w:r>
-        <w:rPr>
-          <w:rFonts w:ascii="Times" w:eastAsia="Times New Roman" w:hAnsi="Times" w:cs="Times New Roman"/>
-          <w:b/>
-          <w:sz w:val="20"/>
-          <w:szCs w:val="20"/>
-        </w:rPr>
-        <w:t>3D Point Cloud</w:t>
-      </w:r>
-      <w:r>
-        <w:rPr>
-          <w:rFonts w:ascii="Times" w:eastAsia="Times New Roman" w:hAnsi="Times" w:cs="Times New Roman"/>
-          <w:sz w:val="20"/>
-          <w:szCs w:val="20"/>
-        </w:rPr>
-        <w:t xml:space="preserve"> Visualisation.</w:t>
-      </w:r>
-      <w:r>
-        <w:rPr>
-          <w:rFonts w:ascii="Times" w:eastAsia="Times New Roman" w:hAnsi="Times" w:cs="Times New Roman"/>
-          <w:sz w:val="20"/>
-          <w:szCs w:val="20"/>
-        </w:rPr>
-        <w:t xml:space="preserve"> Achieved an </w:t>
-      </w:r>
-      <w:r>
-        <w:rPr>
-          <w:rFonts w:ascii="Times" w:eastAsia="Times New Roman" w:hAnsi="Times" w:cs="Times New Roman"/>
-          <w:b/>
-          <w:sz w:val="20"/>
-          <w:szCs w:val="20"/>
-        </w:rPr>
-        <w:t>ARD of 0.1271</w:t>
-      </w:r>
-      <w:r>
-        <w:rPr>
-          <w:rFonts w:ascii="Times" w:eastAsia="Times New Roman" w:hAnsi="Times" w:cs="Times New Roman"/>
-          <w:sz w:val="20"/>
-          <w:szCs w:val="20"/>
-        </w:rPr>
-        <w:t xml:space="preserve"> and an </w:t>
-      </w:r>
-      <w:r>
-        <w:rPr>
-          <w:rFonts w:ascii="Times" w:eastAsia="Times New Roman" w:hAnsi="Times" w:cs="Times New Roman"/>
-          <w:b/>
-          <w:sz w:val="20"/>
-          <w:szCs w:val="20"/>
-        </w:rPr>
-        <w:t>RMS Log of 0.072</w:t>
-      </w:r>
-      <w:r>
-        <w:rPr>
-          <w:rFonts w:ascii="Times" w:eastAsia="Times New Roman" w:hAnsi="Times" w:cs="Times New Roman"/>
-          <w:sz w:val="20"/>
-          <w:szCs w:val="20"/>
-        </w:rPr>
-        <w:t xml:space="preserve">. Developed an accompanying </w:t>
-      </w:r>
-      <w:r>
-        <w:rPr>
-          <w:rFonts w:ascii="Times" w:eastAsia="Times New Roman" w:hAnsi="Times" w:cs="Times New Roman"/>
-          <w:b/>
-          <w:sz w:val="20"/>
-          <w:szCs w:val="20"/>
-        </w:rPr>
-        <w:t>web platform</w:t>
-      </w:r>
-      <w:r>
-        <w:rPr>
-          <w:rFonts w:ascii="Times" w:eastAsia="Times New Roman" w:hAnsi="Times" w:cs="Times New Roman"/>
-          <w:sz w:val="20"/>
-          <w:szCs w:val="20"/>
-        </w:rPr>
-        <w:t xml:space="preserve"> </w:t>
-      </w:r>
-      <w:r>
-        <w:rPr>
-          <w:rFonts w:ascii="Times" w:eastAsia="Times New Roman" w:hAnsi="Times" w:cs="Times New Roman"/>
-          <w:sz w:val="20"/>
-          <w:szCs w:val="20"/>
-        </w:rPr>
-        <w:t>supporting</w:t>
-      </w:r>
-      <w:r>
-        <w:rPr>
-          <w:rFonts w:ascii="Times" w:eastAsia="Times New Roman" w:hAnsi="Times" w:cs="Times New Roman"/>
-          <w:sz w:val="20"/>
-          <w:szCs w:val="20"/>
-        </w:rPr>
-        <w:t xml:space="preserve"> </w:t>
-      </w:r>
-      <w:r>
-        <w:rPr>
-          <w:rFonts w:ascii="Times" w:eastAsia="Times New Roman" w:hAnsi="Times" w:cs="Times New Roman"/>
-          <w:b/>
-          <w:sz w:val="20"/>
-          <w:szCs w:val="20"/>
-        </w:rPr>
-        <w:t>real-time</w:t>
-      </w:r>
-      <w:r>
-        <w:rPr>
-          <w:rFonts w:ascii="Times" w:eastAsia="Times New Roman" w:hAnsi="Times" w:cs="Times New Roman"/>
-          <w:sz w:val="20"/>
-          <w:szCs w:val="20"/>
-        </w:rPr>
-        <w:t xml:space="preserve"> wireless image capture and depth inference.</w:t>
+        <w:t xml:space="preserve"> from the ground up</w:t>
+      </w:r>
+      <w:r>
+        <w:rPr>
+          <w:rFonts w:ascii="Times" w:eastAsia="Times New Roman" w:hAnsi="Times" w:cs="Times New Roman"/>
+          <w:sz w:val="20"/>
+          <w:szCs w:val="20"/>
+        </w:rPr>
+        <w:t xml:space="preserve"> using </w:t>
+      </w:r>
+      <w:r>
+        <w:rPr>
+          <w:rFonts w:ascii="Times" w:eastAsia="Times New Roman" w:hAnsi="Times" w:cs="Times New Roman"/>
+          <w:b/>
+          <w:sz w:val="20"/>
+          <w:szCs w:val="20"/>
+        </w:rPr>
+        <w:t>React</w:t>
+      </w:r>
+      <w:r>
+        <w:rPr>
+          <w:rFonts w:ascii="Times" w:eastAsia="Times New Roman" w:hAnsi="Times" w:cs="Times New Roman"/>
+          <w:sz w:val="20"/>
+          <w:szCs w:val="20"/>
+        </w:rPr>
+        <w:t xml:space="preserve">, utilising </w:t>
+      </w:r>
+      <w:r>
+        <w:rPr>
+          <w:rFonts w:ascii="Times" w:eastAsia="Times New Roman" w:hAnsi="Times" w:cs="Times New Roman"/>
+          <w:b/>
+          <w:sz w:val="20"/>
+          <w:szCs w:val="20"/>
+        </w:rPr>
+        <w:t>EdDSA Elliptic C</w:t>
+      </w:r>
+      <w:r>
+        <w:rPr>
+          <w:rFonts w:ascii="Times" w:eastAsia="Times New Roman" w:hAnsi="Times" w:cs="Times New Roman"/>
+          <w:b/>
+          <w:sz w:val="20"/>
+          <w:szCs w:val="20"/>
+        </w:rPr>
+        <w:t xml:space="preserve">urve </w:t>
+      </w:r>
+      <w:r>
+        <w:rPr>
+          <w:rFonts w:ascii="Times" w:eastAsia="Times New Roman" w:hAnsi="Times" w:cs="Times New Roman"/>
+          <w:b/>
+          <w:sz w:val="20"/>
+          <w:szCs w:val="20"/>
+        </w:rPr>
+        <w:t>C</w:t>
+      </w:r>
+      <w:r>
+        <w:rPr>
+          <w:rFonts w:ascii="Times" w:eastAsia="Times New Roman" w:hAnsi="Times" w:cs="Times New Roman"/>
+          <w:b/>
+          <w:sz w:val="20"/>
+          <w:szCs w:val="20"/>
+        </w:rPr>
+        <w:t>ryptography</w:t>
+      </w:r>
+      <w:r>
+        <w:rPr>
+          <w:rFonts w:ascii="Times" w:eastAsia="Times New Roman" w:hAnsi="Times" w:cs="Times New Roman"/>
+          <w:sz w:val="20"/>
+          <w:szCs w:val="20"/>
+        </w:rPr>
+        <w:t xml:space="preserve"> for digital signature generation and verification.</w:t>
       </w:r>
     </w:p>
     <w:p>
       <w:pPr>
-        <w:tabs>
-          <w:tab w:val="right" w:pos="10890"/>
-        </w:tabs>
+        <w:pBdr>
+          <w:top w:val="nil"/>
+          <w:left w:val="nil"/>
+          <w:bottom w:val="nil"/>
+          <w:right w:val="nil"/>
+          <w:between w:val="nil"/>
+        </w:pBdr>
+        <w:shd w:val="clear" w:color="auto" w:fill="FFFFFF"/>
         <w:spacing w:before="40" w:after="0" w:line="240" w:lineRule="auto"/>
         <w:jc w:val="both"/>
         <w:rPr>
@@ -2716,7 +2242,7 @@
           <w:sz w:val="20"/>
           <w:szCs w:val="20"/>
         </w:rPr>
-        <w:t>Wuasta</w:t>
+        <w:t>MonoDAC</w:t>
       </w:r>
     </w:p>
     <w:p>
@@ -2748,7 +2274,42 @@
           <w:sz w:val="20"/>
           <w:szCs w:val="20"/>
         </w:rPr>
-        <w:t>Built a</w:t>
+        <w:t>Developed</w:t>
+      </w:r>
+      <w:r>
+        <w:rPr>
+          <w:rFonts w:ascii="Times" w:eastAsia="Times New Roman" w:hAnsi="Times" w:cs="Times New Roman"/>
+          <w:sz w:val="20"/>
+          <w:szCs w:val="20"/>
+        </w:rPr>
+        <w:t xml:space="preserve"> a </w:t>
+      </w:r>
+      <w:r>
+        <w:rPr>
+          <w:rFonts w:ascii="Times" w:eastAsia="Times New Roman" w:hAnsi="Times" w:cs="Times New Roman"/>
+          <w:b/>
+          <w:sz w:val="20"/>
+          <w:szCs w:val="20"/>
+        </w:rPr>
+        <w:t xml:space="preserve">Monocular </w:t>
+      </w:r>
+      <w:r>
+        <w:rPr>
+          <w:rFonts w:ascii="Times" w:eastAsia="Times New Roman" w:hAnsi="Times" w:cs="Times New Roman"/>
+          <w:b/>
+          <w:sz w:val="20"/>
+          <w:szCs w:val="20"/>
+        </w:rPr>
+        <w:t xml:space="preserve">Image </w:t>
+      </w:r>
+      <w:r>
+        <w:rPr>
+          <w:rFonts w:ascii="Times" w:eastAsia="Times New Roman" w:hAnsi="Times" w:cs="Times New Roman"/>
+          <w:b/>
+          <w:sz w:val="20"/>
+          <w:szCs w:val="20"/>
+        </w:rPr>
+        <w:t>Depth Estimation</w:t>
       </w:r>
       <w:r>
         <w:rPr>
@@ -2761,67 +2322,14 @@
       <w:r>
         <w:rPr>
           <w:rFonts w:ascii="Times" w:eastAsia="Times New Roman" w:hAnsi="Times" w:cs="Times New Roman"/>
-          <w:b/>
-          <w:sz w:val="20"/>
-          <w:szCs w:val="20"/>
-        </w:rPr>
-        <w:t>P</w:t>
-      </w:r>
-      <w:r>
-        <w:rPr>
-          <w:rFonts w:ascii="Times" w:eastAsia="Times New Roman" w:hAnsi="Times" w:cs="Times New Roman"/>
-          <w:b/>
-          <w:sz w:val="20"/>
-          <w:szCs w:val="20"/>
-        </w:rPr>
-        <w:t>redictive Alarm Assistant</w:t>
-      </w:r>
-      <w:r>
-        <w:rPr>
-          <w:rFonts w:ascii="Times" w:eastAsia="Times New Roman" w:hAnsi="Times" w:cs="Times New Roman"/>
-          <w:sz w:val="20"/>
-          <w:szCs w:val="20"/>
-        </w:rPr>
-        <w:t xml:space="preserve"> as an </w:t>
-      </w:r>
-      <w:r>
-        <w:rPr>
-          <w:rFonts w:ascii="Times" w:eastAsia="Times New Roman" w:hAnsi="Times" w:cs="Times New Roman"/>
-          <w:b/>
-          <w:sz w:val="20"/>
-          <w:szCs w:val="20"/>
-        </w:rPr>
-        <w:t>Android app</w:t>
-      </w:r>
-      <w:r>
-        <w:rPr>
-          <w:rFonts w:ascii="Times" w:eastAsia="Times New Roman" w:hAnsi="Times" w:cs="Times New Roman"/>
-          <w:sz w:val="20"/>
-          <w:szCs w:val="20"/>
-        </w:rPr>
-        <w:t>,</w:t>
-      </w:r>
-      <w:r>
-        <w:rPr>
-          <w:rFonts w:ascii="Times" w:eastAsia="Times New Roman" w:hAnsi="Times" w:cs="Times New Roman"/>
-          <w:sz w:val="20"/>
-          <w:szCs w:val="20"/>
-        </w:rPr>
-        <w:t xml:space="preserve"> which pragmatically wakes you up at just the right time, taking into account </w:t>
-      </w:r>
-      <w:r>
-        <w:rPr>
-          <w:rFonts w:ascii="Times" w:eastAsia="Times New Roman" w:hAnsi="Times" w:cs="Times New Roman"/>
-          <w:b/>
-          <w:sz w:val="20"/>
-          <w:szCs w:val="20"/>
-        </w:rPr>
-        <w:t>real-time traffic conditions</w:t>
-      </w:r>
-      <w:r>
-        <w:rPr>
-          <w:rFonts w:ascii="Times" w:eastAsia="Times New Roman" w:hAnsi="Times" w:cs="Times New Roman"/>
-          <w:b/>
+          <w:sz w:val="20"/>
+          <w:szCs w:val="20"/>
+        </w:rPr>
+        <w:t>system</w:t>
+      </w:r>
+      <w:r>
+        <w:rPr>
+          <w:rFonts w:ascii="Times" w:eastAsia="Times New Roman" w:hAnsi="Times" w:cs="Times New Roman"/>
           <w:sz w:val="20"/>
           <w:szCs w:val="20"/>
         </w:rPr>
@@ -2833,49 +2341,49 @@
           <w:sz w:val="20"/>
           <w:szCs w:val="20"/>
         </w:rPr>
-        <w:t>and</w:t>
-      </w:r>
-      <w:r>
-        <w:rPr>
-          <w:rFonts w:ascii="Times" w:eastAsia="Times New Roman" w:hAnsi="Times" w:cs="Times New Roman"/>
-          <w:b/>
-          <w:sz w:val="20"/>
-          <w:szCs w:val="20"/>
-        </w:rPr>
-        <w:t xml:space="preserve"> historical data</w:t>
-      </w:r>
-      <w:r>
-        <w:rPr>
-          <w:rFonts w:ascii="Times" w:eastAsia="Times New Roman" w:hAnsi="Times" w:cs="Times New Roman"/>
-          <w:sz w:val="20"/>
-          <w:szCs w:val="20"/>
-        </w:rPr>
-        <w:t>.</w:t>
-      </w:r>
-      <w:r>
-        <w:rPr>
-          <w:rFonts w:ascii="Times" w:eastAsia="Times New Roman" w:hAnsi="Times" w:cs="Times New Roman"/>
-          <w:sz w:val="20"/>
-          <w:szCs w:val="20"/>
-        </w:rPr>
-        <w:t xml:space="preserve"> It utilises </w:t>
-      </w:r>
-      <w:r>
-        <w:rPr>
-          <w:rFonts w:ascii="Times" w:eastAsia="Times New Roman" w:hAnsi="Times" w:cs="Times New Roman"/>
-          <w:b/>
-          <w:sz w:val="20"/>
-          <w:szCs w:val="20"/>
-        </w:rPr>
-        <w:t>Google Maps Distance Matrix API</w:t>
-      </w:r>
-      <w:r>
-        <w:rPr>
-          <w:rFonts w:ascii="Times" w:eastAsia="Times New Roman" w:hAnsi="Times" w:cs="Times New Roman"/>
-          <w:sz w:val="20"/>
-          <w:szCs w:val="20"/>
-        </w:rPr>
-        <w:t xml:space="preserve"> and a</w:t>
+        <w:t xml:space="preserve">by </w:t>
+      </w:r>
+      <w:r>
+        <w:rPr>
+          <w:rFonts w:ascii="Times" w:eastAsia="Times New Roman" w:hAnsi="Times" w:cs="Times New Roman"/>
+          <w:sz w:val="20"/>
+          <w:szCs w:val="20"/>
+        </w:rPr>
+        <w:t>training</w:t>
+      </w:r>
+      <w:r>
+        <w:rPr>
+          <w:rFonts w:ascii="Times" w:eastAsia="Times New Roman" w:hAnsi="Times" w:cs="Times New Roman"/>
+          <w:sz w:val="20"/>
+          <w:szCs w:val="20"/>
+        </w:rPr>
+        <w:t xml:space="preserve"> a modified </w:t>
+      </w:r>
+      <w:r>
+        <w:rPr>
+          <w:rFonts w:ascii="Times" w:eastAsia="Times New Roman" w:hAnsi="Times" w:cs="Times New Roman"/>
+          <w:b/>
+          <w:sz w:val="20"/>
+          <w:szCs w:val="20"/>
+        </w:rPr>
+        <w:t>DeepLabv3+</w:t>
+      </w:r>
+      <w:r>
+        <w:rPr>
+          <w:rFonts w:ascii="Times" w:eastAsia="Times New Roman" w:hAnsi="Times" w:cs="Times New Roman"/>
+          <w:b/>
+          <w:sz w:val="20"/>
+          <w:szCs w:val="20"/>
+        </w:rPr>
+        <w:t xml:space="preserve"> encoder decoder</w:t>
+      </w:r>
+      <w:r>
+        <w:rPr>
+          <w:rFonts w:ascii="Times" w:eastAsia="Times New Roman" w:hAnsi="Times" w:cs="Times New Roman"/>
+          <w:sz w:val="20"/>
+          <w:szCs w:val="20"/>
+        </w:rPr>
+        <w:t xml:space="preserve"> network, utilising a</w:t>
       </w:r>
       <w:r>
         <w:rPr>
@@ -2892,48 +2400,216 @@
           <w:sz w:val="20"/>
           <w:szCs w:val="20"/>
         </w:rPr>
-        <w:t>recursive optimisation</w:t>
-      </w:r>
-      <w:r>
-        <w:rPr>
-          <w:rFonts w:ascii="Times" w:eastAsia="Times New Roman" w:hAnsi="Times" w:cs="Times New Roman"/>
-          <w:sz w:val="20"/>
-          <w:szCs w:val="20"/>
-        </w:rPr>
-        <w:t xml:space="preserve"> algorithm</w:t>
-      </w:r>
-      <w:r>
-        <w:rPr>
-          <w:rFonts w:ascii="Times" w:eastAsia="Times New Roman" w:hAnsi="Times" w:cs="Times New Roman"/>
-          <w:sz w:val="20"/>
-          <w:szCs w:val="20"/>
-        </w:rPr>
-        <w:t xml:space="preserve"> to find the </w:t>
-      </w:r>
-      <w:r>
-        <w:rPr>
-          <w:rFonts w:ascii="Times" w:eastAsia="Times New Roman" w:hAnsi="Times" w:cs="Times New Roman"/>
-          <w:b/>
-          <w:sz w:val="20"/>
-          <w:szCs w:val="20"/>
-        </w:rPr>
-        <w:t>optimal time</w:t>
-      </w:r>
-      <w:r>
-        <w:rPr>
-          <w:rFonts w:ascii="Times" w:eastAsia="Times New Roman" w:hAnsi="Times" w:cs="Times New Roman"/>
-          <w:sz w:val="20"/>
-          <w:szCs w:val="20"/>
-        </w:rPr>
-        <w:t xml:space="preserve"> at which</w:t>
-      </w:r>
-      <w:r>
-        <w:rPr>
-          <w:rFonts w:ascii="Times" w:eastAsia="Times New Roman" w:hAnsi="Times" w:cs="Times New Roman"/>
-          <w:sz w:val="20"/>
-          <w:szCs w:val="20"/>
-        </w:rPr>
-        <w:t xml:space="preserve"> a user needs to depart from a location to arrive at another location at a predefined time.</w:t>
+        <w:t>Fully Convolutional Deep Neural Network</w:t>
+      </w:r>
+      <w:r>
+        <w:rPr>
+          <w:rFonts w:ascii="Times" w:eastAsia="Times New Roman" w:hAnsi="Times" w:cs="Times New Roman"/>
+          <w:sz w:val="20"/>
+          <w:szCs w:val="20"/>
+        </w:rPr>
+        <w:t xml:space="preserve"> (FCDNN), employing </w:t>
+      </w:r>
+      <w:r>
+        <w:rPr>
+          <w:rFonts w:ascii="Times" w:eastAsia="Times New Roman" w:hAnsi="Times" w:cs="Times New Roman"/>
+          <w:b/>
+          <w:sz w:val="20"/>
+          <w:szCs w:val="20"/>
+        </w:rPr>
+        <w:t>Atrous Convolutions</w:t>
+      </w:r>
+      <w:r>
+        <w:rPr>
+          <w:rFonts w:ascii="Times" w:eastAsia="Times New Roman" w:hAnsi="Times" w:cs="Times New Roman"/>
+          <w:sz w:val="20"/>
+          <w:szCs w:val="20"/>
+        </w:rPr>
+        <w:t xml:space="preserve"> and </w:t>
+      </w:r>
+      <w:r>
+        <w:rPr>
+          <w:rFonts w:ascii="Times" w:eastAsia="Times New Roman" w:hAnsi="Times" w:cs="Times New Roman"/>
+          <w:b/>
+          <w:sz w:val="20"/>
+          <w:szCs w:val="20"/>
+        </w:rPr>
+        <w:t>Atrous Spatial Pyramid Pooling</w:t>
+      </w:r>
+      <w:r>
+        <w:rPr>
+          <w:rFonts w:ascii="Times" w:eastAsia="Times New Roman" w:hAnsi="Times" w:cs="Times New Roman"/>
+          <w:sz w:val="20"/>
+          <w:szCs w:val="20"/>
+        </w:rPr>
+        <w:t xml:space="preserve"> (</w:t>
+      </w:r>
+      <w:r>
+        <w:rPr>
+          <w:rFonts w:ascii="Times" w:eastAsia="Times New Roman" w:hAnsi="Times" w:cs="Times New Roman"/>
+          <w:b/>
+          <w:sz w:val="20"/>
+          <w:szCs w:val="20"/>
+        </w:rPr>
+        <w:t>ASPP</w:t>
+      </w:r>
+      <w:r>
+        <w:rPr>
+          <w:rFonts w:ascii="Times" w:eastAsia="Times New Roman" w:hAnsi="Times" w:cs="Times New Roman"/>
+          <w:sz w:val="20"/>
+          <w:szCs w:val="20"/>
+        </w:rPr>
+        <w:t>)</w:t>
+      </w:r>
+      <w:r>
+        <w:rPr>
+          <w:rFonts w:ascii="Times" w:eastAsia="Times New Roman" w:hAnsi="Times" w:cs="Times New Roman"/>
+          <w:sz w:val="20"/>
+          <w:szCs w:val="20"/>
+        </w:rPr>
+        <w:t xml:space="preserve"> </w:t>
+      </w:r>
+      <w:r>
+        <w:rPr>
+          <w:rFonts w:ascii="Times" w:eastAsia="Times New Roman" w:hAnsi="Times" w:cs="Times New Roman"/>
+          <w:sz w:val="20"/>
+          <w:szCs w:val="20"/>
+        </w:rPr>
+        <w:t xml:space="preserve">and a modified </w:t>
+      </w:r>
+      <w:r>
+        <w:rPr>
+          <w:rFonts w:ascii="Times" w:eastAsia="Times New Roman" w:hAnsi="Times" w:cs="Times New Roman"/>
+          <w:b/>
+          <w:sz w:val="20"/>
+          <w:szCs w:val="20"/>
+        </w:rPr>
+        <w:t>XCeption</w:t>
+      </w:r>
+      <w:r>
+        <w:rPr>
+          <w:rFonts w:ascii="Times" w:eastAsia="Times New Roman" w:hAnsi="Times" w:cs="Times New Roman"/>
+          <w:sz w:val="20"/>
+          <w:szCs w:val="20"/>
+        </w:rPr>
+        <w:t xml:space="preserve"> feature extraction network, </w:t>
+      </w:r>
+      <w:r>
+        <w:rPr>
+          <w:rFonts w:ascii="Times" w:eastAsia="Times New Roman" w:hAnsi="Times" w:cs="Times New Roman"/>
+          <w:sz w:val="20"/>
+          <w:szCs w:val="20"/>
+        </w:rPr>
+        <w:t xml:space="preserve">with </w:t>
+      </w:r>
+      <w:r>
+        <w:rPr>
+          <w:rFonts w:ascii="Times" w:eastAsia="Times New Roman" w:hAnsi="Times" w:cs="Times New Roman"/>
+          <w:b/>
+          <w:sz w:val="20"/>
+          <w:szCs w:val="20"/>
+        </w:rPr>
+        <w:t>3D Point Cloud</w:t>
+      </w:r>
+      <w:r>
+        <w:rPr>
+          <w:rFonts w:ascii="Times" w:eastAsia="Times New Roman" w:hAnsi="Times" w:cs="Times New Roman"/>
+          <w:sz w:val="20"/>
+          <w:szCs w:val="20"/>
+        </w:rPr>
+        <w:t xml:space="preserve"> Visualisation.</w:t>
+      </w:r>
+      <w:r>
+        <w:rPr>
+          <w:rFonts w:ascii="Times" w:eastAsia="Times New Roman" w:hAnsi="Times" w:cs="Times New Roman"/>
+          <w:sz w:val="20"/>
+          <w:szCs w:val="20"/>
+        </w:rPr>
+        <w:t xml:space="preserve"> Achieved an </w:t>
+      </w:r>
+      <w:r>
+        <w:rPr>
+          <w:rFonts w:ascii="Times" w:eastAsia="Times New Roman" w:hAnsi="Times" w:cs="Times New Roman"/>
+          <w:b/>
+          <w:sz w:val="20"/>
+          <w:szCs w:val="20"/>
+        </w:rPr>
+        <w:t>ARD of 0.1271</w:t>
+      </w:r>
+      <w:r>
+        <w:rPr>
+          <w:rFonts w:ascii="Times" w:eastAsia="Times New Roman" w:hAnsi="Times" w:cs="Times New Roman"/>
+          <w:sz w:val="20"/>
+          <w:szCs w:val="20"/>
+        </w:rPr>
+        <w:t xml:space="preserve"> and an </w:t>
+      </w:r>
+      <w:r>
+        <w:rPr>
+          <w:rFonts w:ascii="Times" w:eastAsia="Times New Roman" w:hAnsi="Times" w:cs="Times New Roman"/>
+          <w:b/>
+          <w:sz w:val="20"/>
+          <w:szCs w:val="20"/>
+        </w:rPr>
+        <w:t>RMS Log of 0.072</w:t>
+      </w:r>
+      <w:r>
+        <w:rPr>
+          <w:rFonts w:ascii="Times" w:eastAsia="Times New Roman" w:hAnsi="Times" w:cs="Times New Roman"/>
+          <w:sz w:val="20"/>
+          <w:szCs w:val="20"/>
+        </w:rPr>
+        <w:t xml:space="preserve">. Developed an accompanying </w:t>
+      </w:r>
+      <w:r>
+        <w:rPr>
+          <w:rFonts w:ascii="Times" w:eastAsia="Times New Roman" w:hAnsi="Times" w:cs="Times New Roman"/>
+          <w:b/>
+          <w:sz w:val="20"/>
+          <w:szCs w:val="20"/>
+        </w:rPr>
+        <w:t>web platform</w:t>
+      </w:r>
+      <w:r>
+        <w:rPr>
+          <w:rFonts w:ascii="Times" w:eastAsia="Times New Roman" w:hAnsi="Times" w:cs="Times New Roman"/>
+          <w:sz w:val="20"/>
+          <w:szCs w:val="20"/>
+        </w:rPr>
+        <w:t xml:space="preserve"> </w:t>
+      </w:r>
+      <w:r>
+        <w:rPr>
+          <w:rFonts w:ascii="Times" w:eastAsia="Times New Roman" w:hAnsi="Times" w:cs="Times New Roman"/>
+          <w:sz w:val="20"/>
+          <w:szCs w:val="20"/>
+        </w:rPr>
+        <w:t>supporting</w:t>
+      </w:r>
+      <w:r>
+        <w:rPr>
+          <w:rFonts w:ascii="Times" w:eastAsia="Times New Roman" w:hAnsi="Times" w:cs="Times New Roman"/>
+          <w:sz w:val="20"/>
+          <w:szCs w:val="20"/>
+        </w:rPr>
+        <w:t xml:space="preserve"> </w:t>
+      </w:r>
+      <w:r>
+        <w:rPr>
+          <w:rFonts w:ascii="Times" w:eastAsia="Times New Roman" w:hAnsi="Times" w:cs="Times New Roman"/>
+          <w:b/>
+          <w:sz w:val="20"/>
+          <w:szCs w:val="20"/>
+        </w:rPr>
+        <w:t>real-time</w:t>
+      </w:r>
+      <w:r>
+        <w:rPr>
+          <w:rFonts w:ascii="Times" w:eastAsia="Times New Roman" w:hAnsi="Times" w:cs="Times New Roman"/>
+          <w:sz w:val="20"/>
+          <w:szCs w:val="20"/>
+        </w:rPr>
+        <w:t xml:space="preserve"> wireless image capture and depth inference.</w:t>
       </w:r>
     </w:p>
     <w:p>
@@ -2957,7 +2633,7 @@
           <w:sz w:val="20"/>
           <w:szCs w:val="20"/>
         </w:rPr>
-        <w:t>YTrendNet</w:t>
+        <w:t>Wuasta</w:t>
       </w:r>
     </w:p>
     <w:p>
@@ -2989,40 +2665,192 @@
           <w:sz w:val="20"/>
           <w:szCs w:val="20"/>
         </w:rPr>
-        <w:t xml:space="preserve">Analysed a YouTube video interaction dataset and trained an </w:t>
-      </w:r>
-      <w:r>
-        <w:rPr>
-          <w:rFonts w:ascii="Times" w:eastAsia="Times New Roman" w:hAnsi="Times" w:cs="Times New Roman"/>
-          <w:b/>
-          <w:sz w:val="20"/>
-          <w:szCs w:val="20"/>
-        </w:rPr>
-        <w:t>Artificial Neural Network</w:t>
-      </w:r>
-      <w:r>
-        <w:rPr>
-          <w:rFonts w:ascii="Times" w:eastAsia="Times New Roman" w:hAnsi="Times" w:cs="Times New Roman"/>
-          <w:sz w:val="20"/>
-          <w:szCs w:val="20"/>
-        </w:rPr>
-        <w:t xml:space="preserve"> to infer how long a YouTube video stays trending by </w:t>
-      </w:r>
-      <w:r>
-        <w:rPr>
-          <w:rFonts w:ascii="Times" w:eastAsia="Times New Roman" w:hAnsi="Times" w:cs="Times New Roman"/>
-          <w:sz w:val="20"/>
-          <w:szCs w:val="20"/>
-        </w:rPr>
-        <w:t xml:space="preserve">pre-processing and </w:t>
-      </w:r>
-      <w:r>
-        <w:rPr>
-          <w:rFonts w:ascii="Times" w:eastAsia="Times New Roman" w:hAnsi="Times" w:cs="Times New Roman"/>
-          <w:sz w:val="20"/>
-          <w:szCs w:val="20"/>
-        </w:rPr>
-        <w:t>converting relevant features into latent space, and one hot encoding the result.</w:t>
+        <w:t>Built a</w:t>
+      </w:r>
+      <w:r>
+        <w:rPr>
+          <w:rFonts w:ascii="Times" w:eastAsia="Times New Roman" w:hAnsi="Times" w:cs="Times New Roman"/>
+          <w:sz w:val="20"/>
+          <w:szCs w:val="20"/>
+        </w:rPr>
+        <w:t xml:space="preserve"> </w:t>
+      </w:r>
+      <w:r>
+        <w:rPr>
+          <w:rFonts w:ascii="Times" w:eastAsia="Times New Roman" w:hAnsi="Times" w:cs="Times New Roman"/>
+          <w:b/>
+          <w:sz w:val="20"/>
+          <w:szCs w:val="20"/>
+        </w:rPr>
+        <w:t>P</w:t>
+      </w:r>
+      <w:r>
+        <w:rPr>
+          <w:rFonts w:ascii="Times" w:eastAsia="Times New Roman" w:hAnsi="Times" w:cs="Times New Roman"/>
+          <w:b/>
+          <w:sz w:val="20"/>
+          <w:szCs w:val="20"/>
+        </w:rPr>
+        <w:t>redictive Alarm Assistant</w:t>
+      </w:r>
+      <w:r>
+        <w:rPr>
+          <w:rFonts w:ascii="Times" w:eastAsia="Times New Roman" w:hAnsi="Times" w:cs="Times New Roman"/>
+          <w:sz w:val="20"/>
+          <w:szCs w:val="20"/>
+        </w:rPr>
+        <w:t xml:space="preserve"> as an </w:t>
+      </w:r>
+      <w:r>
+        <w:rPr>
+          <w:rFonts w:ascii="Times" w:eastAsia="Times New Roman" w:hAnsi="Times" w:cs="Times New Roman"/>
+          <w:b/>
+          <w:sz w:val="20"/>
+          <w:szCs w:val="20"/>
+        </w:rPr>
+        <w:t>Android app</w:t>
+      </w:r>
+      <w:r>
+        <w:rPr>
+          <w:rFonts w:ascii="Times" w:eastAsia="Times New Roman" w:hAnsi="Times" w:cs="Times New Roman"/>
+          <w:sz w:val="20"/>
+          <w:szCs w:val="20"/>
+        </w:rPr>
+        <w:t>,</w:t>
+      </w:r>
+      <w:r>
+        <w:rPr>
+          <w:rFonts w:ascii="Times" w:eastAsia="Times New Roman" w:hAnsi="Times" w:cs="Times New Roman"/>
+          <w:sz w:val="20"/>
+          <w:szCs w:val="20"/>
+        </w:rPr>
+        <w:t xml:space="preserve"> which pragmatically wakes you up at just the right time, taking into account </w:t>
+      </w:r>
+      <w:r>
+        <w:rPr>
+          <w:rFonts w:ascii="Times" w:eastAsia="Times New Roman" w:hAnsi="Times" w:cs="Times New Roman"/>
+          <w:b/>
+          <w:sz w:val="20"/>
+          <w:szCs w:val="20"/>
+        </w:rPr>
+        <w:t>real-time traffic conditions</w:t>
+      </w:r>
+      <w:r>
+        <w:rPr>
+          <w:rFonts w:ascii="Times" w:eastAsia="Times New Roman" w:hAnsi="Times" w:cs="Times New Roman"/>
+          <w:b/>
+          <w:sz w:val="20"/>
+          <w:szCs w:val="20"/>
+        </w:rPr>
+        <w:t xml:space="preserve"> </w:t>
+      </w:r>
+      <w:r>
+        <w:rPr>
+          <w:rFonts w:ascii="Times" w:eastAsia="Times New Roman" w:hAnsi="Times" w:cs="Times New Roman"/>
+          <w:sz w:val="20"/>
+          <w:szCs w:val="20"/>
+        </w:rPr>
+        <w:t>and</w:t>
+      </w:r>
+      <w:r>
+        <w:rPr>
+          <w:rFonts w:ascii="Times" w:eastAsia="Times New Roman" w:hAnsi="Times" w:cs="Times New Roman"/>
+          <w:b/>
+          <w:sz w:val="20"/>
+          <w:szCs w:val="20"/>
+        </w:rPr>
+        <w:t xml:space="preserve"> historical data</w:t>
+      </w:r>
+      <w:r>
+        <w:rPr>
+          <w:rFonts w:ascii="Times" w:eastAsia="Times New Roman" w:hAnsi="Times" w:cs="Times New Roman"/>
+          <w:sz w:val="20"/>
+          <w:szCs w:val="20"/>
+        </w:rPr>
+        <w:t>.</w:t>
+      </w:r>
+      <w:r>
+        <w:rPr>
+          <w:rFonts w:ascii="Times" w:eastAsia="Times New Roman" w:hAnsi="Times" w:cs="Times New Roman"/>
+          <w:sz w:val="20"/>
+          <w:szCs w:val="20"/>
+        </w:rPr>
+        <w:t xml:space="preserve"> It utilises </w:t>
+      </w:r>
+      <w:r>
+        <w:rPr>
+          <w:rFonts w:ascii="Times" w:eastAsia="Times New Roman" w:hAnsi="Times" w:cs="Times New Roman"/>
+          <w:b/>
+          <w:sz w:val="20"/>
+          <w:szCs w:val="20"/>
+        </w:rPr>
+        <w:t>Google Maps Distance Matrix API</w:t>
+      </w:r>
+      <w:r>
+        <w:rPr>
+          <w:rFonts w:ascii="Times" w:eastAsia="Times New Roman" w:hAnsi="Times" w:cs="Times New Roman"/>
+          <w:sz w:val="20"/>
+          <w:szCs w:val="20"/>
+        </w:rPr>
+        <w:t xml:space="preserve"> and a</w:t>
+      </w:r>
+      <w:r>
+        <w:rPr>
+          <w:rFonts w:ascii="Times" w:eastAsia="Times New Roman" w:hAnsi="Times" w:cs="Times New Roman"/>
+          <w:sz w:val="20"/>
+          <w:szCs w:val="20"/>
+        </w:rPr>
+        <w:t xml:space="preserve"> </w:t>
+      </w:r>
+      <w:r>
+        <w:rPr>
+          <w:rFonts w:ascii="Times" w:eastAsia="Times New Roman" w:hAnsi="Times" w:cs="Times New Roman"/>
+          <w:b/>
+          <w:sz w:val="20"/>
+          <w:szCs w:val="20"/>
+        </w:rPr>
+        <w:t>recursive optimisation</w:t>
+      </w:r>
+      <w:r>
+        <w:rPr>
+          <w:rFonts w:ascii="Times" w:eastAsia="Times New Roman" w:hAnsi="Times" w:cs="Times New Roman"/>
+          <w:sz w:val="20"/>
+          <w:szCs w:val="20"/>
+        </w:rPr>
+        <w:t xml:space="preserve"> algorithm</w:t>
+      </w:r>
+      <w:r>
+        <w:rPr>
+          <w:rFonts w:ascii="Times" w:eastAsia="Times New Roman" w:hAnsi="Times" w:cs="Times New Roman"/>
+          <w:sz w:val="20"/>
+          <w:szCs w:val="20"/>
+        </w:rPr>
+        <w:t xml:space="preserve"> to find the </w:t>
+      </w:r>
+      <w:r>
+        <w:rPr>
+          <w:rFonts w:ascii="Times" w:eastAsia="Times New Roman" w:hAnsi="Times" w:cs="Times New Roman"/>
+          <w:b/>
+          <w:sz w:val="20"/>
+          <w:szCs w:val="20"/>
+        </w:rPr>
+        <w:t>optimal time</w:t>
+      </w:r>
+      <w:r>
+        <w:rPr>
+          <w:rFonts w:ascii="Times" w:eastAsia="Times New Roman" w:hAnsi="Times" w:cs="Times New Roman"/>
+          <w:sz w:val="20"/>
+          <w:szCs w:val="20"/>
+        </w:rPr>
+        <w:t xml:space="preserve"> at which</w:t>
+      </w:r>
+      <w:r>
+        <w:rPr>
+          <w:rFonts w:ascii="Times" w:eastAsia="Times New Roman" w:hAnsi="Times" w:cs="Times New Roman"/>
+          <w:sz w:val="20"/>
+          <w:szCs w:val="20"/>
+        </w:rPr>
+        <w:t xml:space="preserve"> a user needs to depart from a location to arrive at another location at a predefined time.</w:t>
       </w:r>
     </w:p>
     <w:p>
@@ -3046,7 +2874,7 @@
           <w:sz w:val="20"/>
           <w:szCs w:val="20"/>
         </w:rPr>
-        <w:t>Technical Blog and Open Source</w:t>
+        <w:t>YTrendNet</w:t>
       </w:r>
     </w:p>
     <w:p>
@@ -3078,117 +2906,64 @@
           <w:sz w:val="20"/>
           <w:szCs w:val="20"/>
         </w:rPr>
-        <w:t xml:space="preserve">Authored several </w:t>
-      </w:r>
-      <w:r>
-        <w:rPr>
-          <w:rFonts w:ascii="Times" w:eastAsia="Times New Roman" w:hAnsi="Times" w:cs="Times New Roman"/>
-          <w:b/>
-          <w:sz w:val="20"/>
-          <w:szCs w:val="20"/>
-        </w:rPr>
-        <w:t>technical</w:t>
-      </w:r>
-      <w:r>
-        <w:rPr>
-          <w:rFonts w:ascii="Times" w:eastAsia="Times New Roman" w:hAnsi="Times" w:cs="Times New Roman"/>
-          <w:sz w:val="20"/>
-          <w:szCs w:val="20"/>
-        </w:rPr>
-        <w:t xml:space="preserve"> and</w:t>
-      </w:r>
-      <w:r>
-        <w:rPr>
-          <w:rFonts w:ascii="Times" w:eastAsia="Times New Roman" w:hAnsi="Times" w:cs="Times New Roman"/>
-          <w:sz w:val="20"/>
-          <w:szCs w:val="20"/>
-        </w:rPr>
-        <w:t xml:space="preserve"> </w:t>
-      </w:r>
-      <w:r>
-        <w:rPr>
-          <w:rFonts w:ascii="Times" w:eastAsia="Times New Roman" w:hAnsi="Times" w:cs="Times New Roman"/>
-          <w:b/>
-          <w:sz w:val="20"/>
-          <w:szCs w:val="20"/>
-        </w:rPr>
-        <w:t>philosophical posts</w:t>
-      </w:r>
-      <w:r>
-        <w:rPr>
-          <w:rFonts w:ascii="Times" w:eastAsia="Times New Roman" w:hAnsi="Times" w:cs="Times New Roman"/>
-          <w:sz w:val="20"/>
-          <w:szCs w:val="20"/>
-        </w:rPr>
-        <w:t xml:space="preserve"> on </w:t>
-      </w:r>
-      <w:r>
-        <w:rPr>
-          <w:rFonts w:ascii="Times" w:eastAsia="Times New Roman" w:hAnsi="Times" w:cs="Times New Roman"/>
-          <w:b/>
-          <w:sz w:val="20"/>
-          <w:szCs w:val="20"/>
-        </w:rPr>
-        <w:t>programming</w:t>
-      </w:r>
-      <w:r>
-        <w:rPr>
-          <w:rFonts w:ascii="Times" w:eastAsia="Times New Roman" w:hAnsi="Times" w:cs="Times New Roman"/>
-          <w:sz w:val="20"/>
-          <w:szCs w:val="20"/>
-        </w:rPr>
-        <w:t xml:space="preserve">, </w:t>
-      </w:r>
-      <w:r>
-        <w:rPr>
-          <w:rFonts w:ascii="Times" w:eastAsia="Times New Roman" w:hAnsi="Times" w:cs="Times New Roman"/>
-          <w:b/>
-          <w:sz w:val="20"/>
-          <w:szCs w:val="20"/>
-        </w:rPr>
-        <w:t>designs</w:t>
-      </w:r>
-      <w:r>
-        <w:rPr>
-          <w:rFonts w:ascii="Times" w:eastAsia="Times New Roman" w:hAnsi="Times" w:cs="Times New Roman"/>
-          <w:sz w:val="20"/>
-          <w:szCs w:val="20"/>
-        </w:rPr>
-        <w:t xml:space="preserve">, </w:t>
-      </w:r>
-      <w:r>
-        <w:rPr>
-          <w:rFonts w:ascii="Times" w:eastAsia="Times New Roman" w:hAnsi="Times" w:cs="Times New Roman"/>
-          <w:b/>
-          <w:sz w:val="20"/>
-          <w:szCs w:val="20"/>
-        </w:rPr>
-        <w:t>concepts</w:t>
-      </w:r>
-      <w:r>
-        <w:rPr>
-          <w:rFonts w:ascii="Times" w:eastAsia="Times New Roman" w:hAnsi="Times" w:cs="Times New Roman"/>
-          <w:sz w:val="20"/>
-          <w:szCs w:val="20"/>
-        </w:rPr>
-        <w:t xml:space="preserve">, and </w:t>
-      </w:r>
-      <w:r>
-        <w:rPr>
-          <w:rFonts w:ascii="Times" w:eastAsia="Times New Roman" w:hAnsi="Times" w:cs="Times New Roman"/>
-          <w:b/>
-          <w:sz w:val="20"/>
-          <w:szCs w:val="20"/>
-        </w:rPr>
-        <w:t>challenging problems</w:t>
-      </w:r>
-      <w:r>
-        <w:rPr>
-          <w:rFonts w:ascii="Times" w:eastAsia="Times New Roman" w:hAnsi="Times" w:cs="Times New Roman"/>
-          <w:sz w:val="20"/>
-          <w:szCs w:val="20"/>
-        </w:rPr>
-        <w:t xml:space="preserve"> I’ve faced.</w:t>
+        <w:t xml:space="preserve">Analysed a YouTube video interaction dataset and trained an </w:t>
+      </w:r>
+      <w:r>
+        <w:rPr>
+          <w:rFonts w:ascii="Times" w:eastAsia="Times New Roman" w:hAnsi="Times" w:cs="Times New Roman"/>
+          <w:b/>
+          <w:sz w:val="20"/>
+          <w:szCs w:val="20"/>
+        </w:rPr>
+        <w:t>Artificial Neural Network</w:t>
+      </w:r>
+      <w:r>
+        <w:rPr>
+          <w:rFonts w:ascii="Times" w:eastAsia="Times New Roman" w:hAnsi="Times" w:cs="Times New Roman"/>
+          <w:sz w:val="20"/>
+          <w:szCs w:val="20"/>
+        </w:rPr>
+        <w:t xml:space="preserve"> to infer how long a YouTube video stays trending by </w:t>
+      </w:r>
+      <w:r>
+        <w:rPr>
+          <w:rFonts w:ascii="Times" w:eastAsia="Times New Roman" w:hAnsi="Times" w:cs="Times New Roman"/>
+          <w:sz w:val="20"/>
+          <w:szCs w:val="20"/>
+        </w:rPr>
+        <w:t xml:space="preserve">pre-processing and </w:t>
+      </w:r>
+      <w:r>
+        <w:rPr>
+          <w:rFonts w:ascii="Times" w:eastAsia="Times New Roman" w:hAnsi="Times" w:cs="Times New Roman"/>
+          <w:sz w:val="20"/>
+          <w:szCs w:val="20"/>
+        </w:rPr>
+        <w:t>converting relevant features into latent space, and one hot encoding the result.</w:t>
+      </w:r>
+    </w:p>
+    <w:p>
+      <w:pPr>
+        <w:tabs>
+          <w:tab w:val="right" w:pos="10890"/>
+        </w:tabs>
+        <w:spacing w:before="40" w:after="0" w:line="240" w:lineRule="auto"/>
+        <w:jc w:val="both"/>
+        <w:rPr>
+          <w:rFonts w:ascii="Times" w:eastAsia="Times New Roman" w:hAnsi="Times" w:cs="Times New Roman"/>
+          <w:b/>
+          <w:sz w:val="20"/>
+          <w:szCs w:val="20"/>
+        </w:rPr>
+      </w:pPr>
+      <w:r>
+        <w:rPr>
+          <w:rFonts w:ascii="Times" w:eastAsia="Times New Roman" w:hAnsi="Times" w:cs="Times New Roman"/>
+          <w:b/>
+          <w:sz w:val="20"/>
+          <w:szCs w:val="20"/>
+        </w:rPr>
+        <w:t>Technical Blog and Open Source</w:t>
       </w:r>
     </w:p>
     <w:p>
@@ -3220,33 +2995,58 @@
           <w:sz w:val="20"/>
           <w:szCs w:val="20"/>
         </w:rPr>
-        <w:t xml:space="preserve">Open sourced the </w:t>
-      </w:r>
-      <w:r>
-        <w:rPr>
-          <w:rFonts w:ascii="Times" w:eastAsia="Times New Roman" w:hAnsi="Times" w:cs="Times New Roman"/>
-          <w:b/>
-          <w:sz w:val="20"/>
-          <w:szCs w:val="20"/>
-        </w:rPr>
-        <w:t>implementations</w:t>
-      </w:r>
-      <w:r>
-        <w:rPr>
-          <w:rFonts w:ascii="Times" w:eastAsia="Times New Roman" w:hAnsi="Times" w:cs="Times New Roman"/>
-          <w:sz w:val="20"/>
-          <w:szCs w:val="20"/>
-        </w:rPr>
-        <w:t xml:space="preserve"> of </w:t>
-      </w:r>
-      <w:r>
-        <w:rPr>
-          <w:rFonts w:ascii="Times" w:eastAsia="Times New Roman" w:hAnsi="Times" w:cs="Times New Roman"/>
-          <w:b/>
-          <w:sz w:val="20"/>
-          <w:szCs w:val="20"/>
-        </w:rPr>
-        <w:t>novel algorithms</w:t>
+        <w:t xml:space="preserve">Authored several </w:t>
+      </w:r>
+      <w:r>
+        <w:rPr>
+          <w:rFonts w:ascii="Times" w:eastAsia="Times New Roman" w:hAnsi="Times" w:cs="Times New Roman"/>
+          <w:b/>
+          <w:sz w:val="20"/>
+          <w:szCs w:val="20"/>
+        </w:rPr>
+        <w:t>technical</w:t>
+      </w:r>
+      <w:r>
+        <w:rPr>
+          <w:rFonts w:ascii="Times" w:eastAsia="Times New Roman" w:hAnsi="Times" w:cs="Times New Roman"/>
+          <w:sz w:val="20"/>
+          <w:szCs w:val="20"/>
+        </w:rPr>
+        <w:t xml:space="preserve"> and</w:t>
+      </w:r>
+      <w:r>
+        <w:rPr>
+          <w:rFonts w:ascii="Times" w:eastAsia="Times New Roman" w:hAnsi="Times" w:cs="Times New Roman"/>
+          <w:sz w:val="20"/>
+          <w:szCs w:val="20"/>
+        </w:rPr>
+        <w:t xml:space="preserve"> </w:t>
+      </w:r>
+      <w:r>
+        <w:rPr>
+          <w:rFonts w:ascii="Times" w:eastAsia="Times New Roman" w:hAnsi="Times" w:cs="Times New Roman"/>
+          <w:b/>
+          <w:sz w:val="20"/>
+          <w:szCs w:val="20"/>
+        </w:rPr>
+        <w:t>philosophical posts</w:t>
+      </w:r>
+      <w:r>
+        <w:rPr>
+          <w:rFonts w:ascii="Times" w:eastAsia="Times New Roman" w:hAnsi="Times" w:cs="Times New Roman"/>
+          <w:sz w:val="20"/>
+          <w:szCs w:val="20"/>
+        </w:rPr>
+        <w:t xml:space="preserve"> on </w:t>
+      </w:r>
+      <w:r>
+        <w:rPr>
+          <w:rFonts w:ascii="Times" w:eastAsia="Times New Roman" w:hAnsi="Times" w:cs="Times New Roman"/>
+          <w:b/>
+          <w:sz w:val="20"/>
+          <w:szCs w:val="20"/>
+        </w:rPr>
+        <w:t>programming</w:t>
       </w:r>
       <w:r>
         <w:rPr>
@@ -3263,36 +3063,58 @@
           <w:sz w:val="20"/>
           <w:szCs w:val="20"/>
         </w:rPr>
-        <w:t>scripts</w:t>
-      </w:r>
-      <w:r>
-        <w:rPr>
-          <w:rFonts w:ascii="Times" w:eastAsia="Times New Roman" w:hAnsi="Times" w:cs="Times New Roman"/>
-          <w:sz w:val="20"/>
-          <w:szCs w:val="20"/>
-        </w:rPr>
-        <w:t>, and solutions</w:t>
-      </w:r>
-      <w:r>
-        <w:rPr>
-          <w:rFonts w:ascii="Times" w:eastAsia="Times New Roman" w:hAnsi="Times" w:cs="Times New Roman"/>
-          <w:sz w:val="20"/>
-          <w:szCs w:val="20"/>
-        </w:rPr>
-        <w:t xml:space="preserve"> to competitive problems</w:t>
-      </w:r>
-      <w:r>
-        <w:rPr>
-          <w:rFonts w:ascii="Times" w:eastAsia="Times New Roman" w:hAnsi="Times" w:cs="Times New Roman"/>
-          <w:sz w:val="20"/>
-          <w:szCs w:val="20"/>
-        </w:rPr>
-        <w:t>.</w:t>
+        <w:t>designs</w:t>
+      </w:r>
+      <w:r>
+        <w:rPr>
+          <w:rFonts w:ascii="Times" w:eastAsia="Times New Roman" w:hAnsi="Times" w:cs="Times New Roman"/>
+          <w:sz w:val="20"/>
+          <w:szCs w:val="20"/>
+        </w:rPr>
+        <w:t xml:space="preserve">, </w:t>
+      </w:r>
+      <w:r>
+        <w:rPr>
+          <w:rFonts w:ascii="Times" w:eastAsia="Times New Roman" w:hAnsi="Times" w:cs="Times New Roman"/>
+          <w:b/>
+          <w:sz w:val="20"/>
+          <w:szCs w:val="20"/>
+        </w:rPr>
+        <w:t>concepts</w:t>
+      </w:r>
+      <w:r>
+        <w:rPr>
+          <w:rFonts w:ascii="Times" w:eastAsia="Times New Roman" w:hAnsi="Times" w:cs="Times New Roman"/>
+          <w:sz w:val="20"/>
+          <w:szCs w:val="20"/>
+        </w:rPr>
+        <w:t xml:space="preserve">, and </w:t>
+      </w:r>
+      <w:r>
+        <w:rPr>
+          <w:rFonts w:ascii="Times" w:eastAsia="Times New Roman" w:hAnsi="Times" w:cs="Times New Roman"/>
+          <w:b/>
+          <w:sz w:val="20"/>
+          <w:szCs w:val="20"/>
+        </w:rPr>
+        <w:t>challenging problems</w:t>
+      </w:r>
+      <w:r>
+        <w:rPr>
+          <w:rFonts w:ascii="Times" w:eastAsia="Times New Roman" w:hAnsi="Times" w:cs="Times New Roman"/>
+          <w:sz w:val="20"/>
+          <w:szCs w:val="20"/>
+        </w:rPr>
+        <w:t xml:space="preserve"> I’ve faced.</w:t>
       </w:r>
     </w:p>
     <w:p>
       <w:pPr>
         <w:pStyle w:val="ListParagraph"/>
+        <w:numPr>
+          <w:ilvl w:val="0"/>
+          <w:numId w:val="1"/>
+        </w:numPr>
         <w:pBdr>
           <w:top w:val="nil"/>
           <w:left w:val="nil"/>
@@ -3301,8 +3123,8 @@
           <w:between w:val="nil"/>
         </w:pBdr>
         <w:shd w:val="clear" w:color="auto" w:fill="FFFFFF"/>
-        <w:spacing w:after="0" w:line="240" w:lineRule="auto"/>
-        <w:ind w:left="567"/>
+        <w:spacing w:after="120" w:line="240" w:lineRule="auto"/>
+        <w:ind w:left="576" w:hanging="288"/>
         <w:jc w:val="both"/>
         <w:rPr>
           <w:rFonts w:ascii="Times" w:eastAsia="Times New Roman" w:hAnsi="Times" w:cs="Times New Roman"/>
@@ -3310,6 +3132,81 @@
           <w:szCs w:val="20"/>
         </w:rPr>
       </w:pPr>
+      <w:r>
+        <w:rPr>
+          <w:rFonts w:ascii="Times" w:eastAsia="Times New Roman" w:hAnsi="Times" w:cs="Times New Roman"/>
+          <w:sz w:val="20"/>
+          <w:szCs w:val="20"/>
+        </w:rPr>
+        <w:t xml:space="preserve">Open sourced the </w:t>
+      </w:r>
+      <w:r>
+        <w:rPr>
+          <w:rFonts w:ascii="Times" w:eastAsia="Times New Roman" w:hAnsi="Times" w:cs="Times New Roman"/>
+          <w:b/>
+          <w:sz w:val="20"/>
+          <w:szCs w:val="20"/>
+        </w:rPr>
+        <w:t>implementations</w:t>
+      </w:r>
+      <w:r>
+        <w:rPr>
+          <w:rFonts w:ascii="Times" w:eastAsia="Times New Roman" w:hAnsi="Times" w:cs="Times New Roman"/>
+          <w:sz w:val="20"/>
+          <w:szCs w:val="20"/>
+        </w:rPr>
+        <w:t xml:space="preserve"> of </w:t>
+      </w:r>
+      <w:r>
+        <w:rPr>
+          <w:rFonts w:ascii="Times" w:eastAsia="Times New Roman" w:hAnsi="Times" w:cs="Times New Roman"/>
+          <w:b/>
+          <w:sz w:val="20"/>
+          <w:szCs w:val="20"/>
+        </w:rPr>
+        <w:t>novel algorithms</w:t>
+      </w:r>
+      <w:r>
+        <w:rPr>
+          <w:rFonts w:ascii="Times" w:eastAsia="Times New Roman" w:hAnsi="Times" w:cs="Times New Roman"/>
+          <w:sz w:val="20"/>
+          <w:szCs w:val="20"/>
+        </w:rPr>
+        <w:t xml:space="preserve">, </w:t>
+      </w:r>
+      <w:r>
+        <w:rPr>
+          <w:rFonts w:ascii="Times" w:eastAsia="Times New Roman" w:hAnsi="Times" w:cs="Times New Roman"/>
+          <w:b/>
+          <w:sz w:val="20"/>
+          <w:szCs w:val="20"/>
+        </w:rPr>
+        <w:t>scripts</w:t>
+      </w:r>
+      <w:r>
+        <w:rPr>
+          <w:rFonts w:ascii="Times" w:eastAsia="Times New Roman" w:hAnsi="Times" w:cs="Times New Roman"/>
+          <w:sz w:val="20"/>
+          <w:szCs w:val="20"/>
+        </w:rPr>
+        <w:t>, and solutions</w:t>
+      </w:r>
+      <w:r>
+        <w:rPr>
+          <w:rFonts w:ascii="Times" w:eastAsia="Times New Roman" w:hAnsi="Times" w:cs="Times New Roman"/>
+          <w:sz w:val="20"/>
+          <w:szCs w:val="20"/>
+        </w:rPr>
+        <w:t xml:space="preserve"> to competitive problems</w:t>
+      </w:r>
+      <w:r>
+        <w:rPr>
+          <w:rFonts w:ascii="Times" w:eastAsia="Times New Roman" w:hAnsi="Times" w:cs="Times New Roman"/>
+          <w:sz w:val="20"/>
+          <w:szCs w:val="20"/>
+        </w:rPr>
+        <w:t>.</w:t>
+      </w:r>
     </w:p>
     <w:p>
       <w:pPr>
@@ -3904,25 +3801,6 @@
         </w:rPr>
         <w:t>.</w:t>
       </w:r>
-    </w:p>
-    <w:p>
-      <w:pPr>
-        <w:pBdr>
-          <w:top w:val="nil"/>
-          <w:left w:val="nil"/>
-          <w:bottom w:val="nil"/>
-          <w:right w:val="nil"/>
-          <w:between w:val="nil"/>
-        </w:pBdr>
-        <w:shd w:val="clear" w:color="auto" w:fill="FFFFFF"/>
-        <w:spacing w:after="0" w:line="240" w:lineRule="auto"/>
-        <w:jc w:val="both"/>
-        <w:rPr>
-          <w:rFonts w:ascii="Times" w:eastAsia="Times New Roman" w:hAnsi="Times" w:cs="Times New Roman"/>
-          <w:sz w:val="20"/>
-          <w:szCs w:val="20"/>
-        </w:rPr>
-      </w:pPr>
     </w:p>
     <w:sectPr>
       <w:pgSz w:w="12240" w:h="15840"/>

</xml_diff>

<commit_message>
Major progress on 2 WIPs
</commit_message>
<xml_diff>
--- a/assets/resume.docx
+++ b/assets/resume.docx
@@ -981,7 +981,16 @@
           <w:sz w:val="20"/>
           <w:szCs w:val="20"/>
         </w:rPr>
-        <w:t>Libraries/Technologies:</w:t>
+        <w:t xml:space="preserve">Libraries &amp; </w:t>
+      </w:r>
+      <w:r>
+        <w:rPr>
+          <w:rFonts w:ascii="Times" w:eastAsia="Times New Roman" w:hAnsi="Times" w:cs="Times New Roman"/>
+          <w:b/>
+          <w:sz w:val="20"/>
+          <w:szCs w:val="20"/>
+        </w:rPr>
+        <w:t>Technologies:</w:t>
       </w:r>
       <w:r>
         <w:rPr>
@@ -1333,10 +1342,85 @@
           <w:sz w:val="20"/>
           <w:szCs w:val="20"/>
         </w:rPr>
-        <w:t>ne, where I will be working towards</w:t>
-      </w:r>
-      <w:bookmarkStart w:id="1" w:name="_GoBack"/>
-      <w:bookmarkEnd w:id="1"/>
+        <w:t xml:space="preserve">ne, where I will be working towards </w:t>
+      </w:r>
+      <w:r>
+        <w:rPr>
+          <w:rFonts w:ascii="Times" w:eastAsia="Times New Roman" w:hAnsi="Times" w:cs="Times New Roman"/>
+          <w:b/>
+          <w:sz w:val="20"/>
+          <w:szCs w:val="20"/>
+        </w:rPr>
+        <w:t xml:space="preserve">improving </w:t>
+      </w:r>
+      <w:r>
+        <w:rPr>
+          <w:rFonts w:ascii="Times" w:eastAsia="Times New Roman" w:hAnsi="Times" w:cs="Times New Roman"/>
+          <w:b/>
+          <w:sz w:val="20"/>
+          <w:szCs w:val="20"/>
+        </w:rPr>
+        <w:t>relevancy</w:t>
+      </w:r>
+      <w:r>
+        <w:rPr>
+          <w:rFonts w:ascii="Times" w:eastAsia="Times New Roman" w:hAnsi="Times" w:cs="Times New Roman"/>
+          <w:sz w:val="20"/>
+          <w:szCs w:val="20"/>
+        </w:rPr>
+        <w:t xml:space="preserve"> of in-memory </w:t>
+      </w:r>
+      <w:r>
+        <w:rPr>
+          <w:rFonts w:ascii="Times" w:eastAsia="Times New Roman" w:hAnsi="Times" w:cs="Times New Roman"/>
+          <w:b/>
+          <w:sz w:val="20"/>
+          <w:szCs w:val="20"/>
+        </w:rPr>
+        <w:t>AI generated insights</w:t>
+      </w:r>
+      <w:r>
+        <w:rPr>
+          <w:rFonts w:ascii="Times" w:eastAsia="Times New Roman" w:hAnsi="Times" w:cs="Times New Roman"/>
+          <w:sz w:val="20"/>
+          <w:szCs w:val="20"/>
+        </w:rPr>
+        <w:t xml:space="preserve"> by </w:t>
+      </w:r>
+      <w:r>
+        <w:rPr>
+          <w:rFonts w:ascii="Times" w:eastAsia="Times New Roman" w:hAnsi="Times" w:cs="Times New Roman"/>
+          <w:b/>
+          <w:sz w:val="20"/>
+          <w:szCs w:val="20"/>
+        </w:rPr>
+        <w:t>statistically modelling salient metrics</w:t>
+      </w:r>
+      <w:r>
+        <w:rPr>
+          <w:rFonts w:ascii="Times" w:eastAsia="Times New Roman" w:hAnsi="Times" w:cs="Times New Roman"/>
+          <w:sz w:val="20"/>
+          <w:szCs w:val="20"/>
+        </w:rPr>
+        <w:t xml:space="preserve"> and writing </w:t>
+      </w:r>
+      <w:r>
+        <w:rPr>
+          <w:rFonts w:ascii="Times" w:eastAsia="Times New Roman" w:hAnsi="Times" w:cs="Times New Roman"/>
+          <w:b/>
+          <w:sz w:val="20"/>
+          <w:szCs w:val="20"/>
+        </w:rPr>
+        <w:t>optimisation algorithms</w:t>
+      </w:r>
+      <w:r>
+        <w:rPr>
+          <w:rFonts w:ascii="Times" w:eastAsia="Times New Roman" w:hAnsi="Times" w:cs="Times New Roman"/>
+          <w:sz w:val="20"/>
+          <w:szCs w:val="20"/>
+        </w:rPr>
+        <w:t xml:space="preserve"> to improve</w:t>
+      </w:r>
       <w:r>
         <w:rPr>
           <w:rFonts w:ascii="Times" w:eastAsia="Times New Roman" w:hAnsi="Times" w:cs="Times New Roman"/>
@@ -1352,50 +1436,25 @@
           <w:sz w:val="20"/>
           <w:szCs w:val="20"/>
         </w:rPr>
-        <w:t xml:space="preserve">improving </w:t>
-      </w:r>
-      <w:r>
-        <w:rPr>
-          <w:rFonts w:ascii="Times" w:eastAsia="Times New Roman" w:hAnsi="Times" w:cs="Times New Roman"/>
-          <w:b/>
-          <w:sz w:val="20"/>
-          <w:szCs w:val="20"/>
-        </w:rPr>
-        <w:t>relevancy</w:t>
-      </w:r>
-      <w:r>
-        <w:rPr>
-          <w:rFonts w:ascii="Times" w:eastAsia="Times New Roman" w:hAnsi="Times" w:cs="Times New Roman"/>
-          <w:sz w:val="20"/>
-          <w:szCs w:val="20"/>
-        </w:rPr>
-        <w:t xml:space="preserve"> of in-memory </w:t>
-      </w:r>
-      <w:r>
-        <w:rPr>
-          <w:rFonts w:ascii="Times" w:eastAsia="Times New Roman" w:hAnsi="Times" w:cs="Times New Roman"/>
-          <w:b/>
-          <w:sz w:val="20"/>
-          <w:szCs w:val="20"/>
-        </w:rPr>
-        <w:t>AI generated insights</w:t>
-      </w:r>
-      <w:r>
-        <w:rPr>
-          <w:rFonts w:ascii="Times" w:eastAsia="Times New Roman" w:hAnsi="Times" w:cs="Times New Roman"/>
-          <w:sz w:val="20"/>
-          <w:szCs w:val="20"/>
-        </w:rPr>
-        <w:t xml:space="preserve"> by </w:t>
-      </w:r>
-      <w:r>
-        <w:rPr>
-          <w:rFonts w:ascii="Times" w:eastAsia="Times New Roman" w:hAnsi="Times" w:cs="Times New Roman"/>
-          <w:b/>
-          <w:sz w:val="20"/>
-          <w:szCs w:val="20"/>
-        </w:rPr>
-        <w:t>optimising query efficiency</w:t>
+        <w:t>query</w:t>
+      </w:r>
+      <w:r>
+        <w:rPr>
+          <w:rFonts w:ascii="Times" w:eastAsia="Times New Roman" w:hAnsi="Times" w:cs="Times New Roman"/>
+          <w:b/>
+          <w:sz w:val="20"/>
+          <w:szCs w:val="20"/>
+        </w:rPr>
+        <w:t>ing</w:t>
+      </w:r>
+      <w:r>
+        <w:rPr>
+          <w:rFonts w:ascii="Times" w:eastAsia="Times New Roman" w:hAnsi="Times" w:cs="Times New Roman"/>
+          <w:b/>
+          <w:sz w:val="20"/>
+          <w:szCs w:val="20"/>
+        </w:rPr>
+        <w:t xml:space="preserve"> efficiency</w:t>
       </w:r>
       <w:r>
         <w:rPr>
@@ -1694,7 +1753,24 @@
           <w:sz w:val="20"/>
           <w:szCs w:val="20"/>
         </w:rPr>
-        <w:t xml:space="preserve">scripts and </w:t>
+        <w:t xml:space="preserve">scripts </w:t>
+      </w:r>
+      <w:r>
+        <w:rPr>
+          <w:rFonts w:ascii="Times" w:eastAsia="Times New Roman" w:hAnsi="Times" w:cs="Times New Roman"/>
+          <w:sz w:val="20"/>
+          <w:szCs w:val="20"/>
+        </w:rPr>
+        <w:t>and</w:t>
+      </w:r>
+      <w:r>
+        <w:rPr>
+          <w:rFonts w:ascii="Times" w:eastAsia="Times New Roman" w:hAnsi="Times" w:cs="Times New Roman"/>
+          <w:b/>
+          <w:sz w:val="20"/>
+          <w:szCs w:val="20"/>
+        </w:rPr>
+        <w:t xml:space="preserve"> </w:t>
       </w:r>
       <w:r>
         <w:rPr>
@@ -1748,6 +1824,8 @@
         </w:rPr>
         <w:t>.</w:t>
       </w:r>
+      <w:bookmarkStart w:id="1" w:name="_GoBack"/>
+      <w:bookmarkEnd w:id="1"/>
     </w:p>
     <w:p>
       <w:pPr>
@@ -1812,7 +1890,24 @@
           <w:sz w:val="20"/>
           <w:szCs w:val="20"/>
         </w:rPr>
-        <w:t>, with robust anti-cheat measures and asynchronous session persistence.</w:t>
+        <w:t xml:space="preserve">, with robust anti-cheat measures and </w:t>
+      </w:r>
+      <w:r>
+        <w:rPr>
+          <w:rFonts w:ascii="Times" w:eastAsia="Times New Roman" w:hAnsi="Times" w:cs="Times New Roman"/>
+          <w:b/>
+          <w:sz w:val="20"/>
+          <w:szCs w:val="20"/>
+        </w:rPr>
+        <w:t>asynchronous session persistence</w:t>
+      </w:r>
+      <w:r>
+        <w:rPr>
+          <w:rFonts w:ascii="Times" w:eastAsia="Times New Roman" w:hAnsi="Times" w:cs="Times New Roman"/>
+          <w:sz w:val="20"/>
+          <w:szCs w:val="20"/>
+        </w:rPr>
+        <w:t>.</w:t>
       </w:r>
     </w:p>
     <w:p>
@@ -2003,7 +2098,34 @@
           <w:sz w:val="20"/>
           <w:szCs w:val="20"/>
         </w:rPr>
-        <w:t>fully Offline Capable</w:t>
+        <w:t>fully o</w:t>
+      </w:r>
+      <w:r>
+        <w:rPr>
+          <w:rFonts w:ascii="Times" w:eastAsia="Times New Roman" w:hAnsi="Times" w:cs="Times New Roman"/>
+          <w:b/>
+          <w:sz w:val="20"/>
+          <w:szCs w:val="20"/>
+        </w:rPr>
+        <w:t xml:space="preserve">ffline </w:t>
+      </w:r>
+      <w:r>
+        <w:rPr>
+          <w:rFonts w:ascii="Times" w:eastAsia="Times New Roman" w:hAnsi="Times" w:cs="Times New Roman"/>
+          <w:b/>
+          <w:sz w:val="20"/>
+          <w:szCs w:val="20"/>
+        </w:rPr>
+        <w:t>c</w:t>
+      </w:r>
+      <w:r>
+        <w:rPr>
+          <w:rFonts w:ascii="Times" w:eastAsia="Times New Roman" w:hAnsi="Times" w:cs="Times New Roman"/>
+          <w:b/>
+          <w:sz w:val="20"/>
+          <w:szCs w:val="20"/>
+        </w:rPr>
+        <w:t>apable</w:t>
       </w:r>
       <w:r>
         <w:rPr>
@@ -3189,7 +3311,16 @@
           <w:sz w:val="20"/>
           <w:szCs w:val="20"/>
         </w:rPr>
-        <w:t>, and solutions</w:t>
+        <w:t xml:space="preserve">, and </w:t>
+      </w:r>
+      <w:r>
+        <w:rPr>
+          <w:rFonts w:ascii="Times" w:eastAsia="Times New Roman" w:hAnsi="Times" w:cs="Times New Roman"/>
+          <w:b/>
+          <w:sz w:val="20"/>
+          <w:szCs w:val="20"/>
+        </w:rPr>
+        <w:t>solutions</w:t>
       </w:r>
       <w:r>
         <w:rPr>

</xml_diff>

<commit_message>
Updated images, about, tagline
</commit_message>
<xml_diff>
--- a/assets/resume.docx
+++ b/assets/resume.docx
@@ -1695,6 +1695,15 @@
       <w:r>
         <w:rPr>
           <w:rFonts w:ascii="Times" w:eastAsia="Times New Roman" w:hAnsi="Times" w:cs="Times New Roman"/>
+          <w:b/>
+          <w:sz w:val="20"/>
+          <w:szCs w:val="20"/>
+        </w:rPr>
+        <w:t>,</w:t>
+      </w:r>
+      <w:r>
+        <w:rPr>
+          <w:rFonts w:ascii="Times" w:eastAsia="Times New Roman" w:hAnsi="Times" w:cs="Times New Roman"/>
           <w:sz w:val="20"/>
           <w:szCs w:val="20"/>
         </w:rPr>
@@ -1790,18 +1799,7 @@
           <w:sz w:val="20"/>
           <w:szCs w:val="20"/>
         </w:rPr>
-        <w:t>query efficiency</w:t>
-      </w:r>
-      <w:bookmarkStart w:id="1" w:name="_GoBack"/>
-      <w:bookmarkEnd w:id="1"/>
-      <w:r>
-        <w:rPr>
-          <w:rFonts w:ascii="Times" w:eastAsia="Times New Roman" w:hAnsi="Times" w:cs="Times New Roman"/>
-          <w:b/>
-          <w:sz w:val="20"/>
-          <w:szCs w:val="20"/>
-        </w:rPr>
-        <w:t xml:space="preserve"> </w:t>
+        <w:t xml:space="preserve">query efficiency </w:t>
       </w:r>
       <w:r>
         <w:rPr>
@@ -1987,7 +1985,23 @@
           <w:sz w:val="20"/>
           <w:szCs w:val="20"/>
         </w:rPr>
-        <w:t>, significantly improving comparative analysis in the progress</w:t>
+        <w:t>, significantly improving c</w:t>
+      </w:r>
+      <w:r>
+        <w:rPr>
+          <w:rFonts w:ascii="Times" w:eastAsia="Times New Roman" w:hAnsi="Times" w:cs="Times New Roman"/>
+          <w:sz w:val="20"/>
+          <w:szCs w:val="20"/>
+        </w:rPr>
+        <w:t>omparative analysis in the proc</w:t>
+      </w:r>
+      <w:r>
+        <w:rPr>
+          <w:rFonts w:ascii="Times" w:eastAsia="Times New Roman" w:hAnsi="Times" w:cs="Times New Roman"/>
+          <w:sz w:val="20"/>
+          <w:szCs w:val="20"/>
+        </w:rPr>
+        <w:t>ess</w:t>
       </w:r>
       <w:r>
         <w:rPr>
@@ -2744,6 +2758,30 @@
         </w:rPr>
         <w:t xml:space="preserve"> </w:t>
       </w:r>
+    </w:p>
+    <w:p>
+      <w:pPr>
+        <w:pStyle w:val="ListParagraph"/>
+        <w:numPr>
+          <w:ilvl w:val="0"/>
+          <w:numId w:val="1"/>
+        </w:numPr>
+        <w:pBdr>
+          <w:top w:val="nil"/>
+          <w:left w:val="nil"/>
+          <w:bottom w:val="nil"/>
+          <w:right w:val="nil"/>
+          <w:between w:val="nil"/>
+        </w:pBdr>
+        <w:shd w:val="clear" w:color="auto" w:fill="FFFFFF"/>
+        <w:spacing w:after="0" w:line="360" w:lineRule="auto"/>
+        <w:jc w:val="both"/>
+        <w:rPr>
+          <w:rFonts w:ascii="Times" w:eastAsia="Times New Roman" w:hAnsi="Times" w:cs="Times New Roman"/>
+          <w:sz w:val="20"/>
+          <w:szCs w:val="20"/>
+        </w:rPr>
+      </w:pPr>
       <w:r>
         <w:rPr>
           <w:rFonts w:ascii="Times" w:eastAsia="Times New Roman" w:hAnsi="Times" w:cs="Times New Roman"/>
@@ -2766,7 +2804,17 @@
           <w:sz w:val="20"/>
           <w:szCs w:val="20"/>
         </w:rPr>
-        <w:t xml:space="preserve">verification queue microservice using </w:t>
+        <w:t>verification queue microservice</w:t>
+      </w:r>
+      <w:bookmarkStart w:id="1" w:name="_GoBack"/>
+      <w:bookmarkEnd w:id="1"/>
+      <w:r>
+        <w:rPr>
+          <w:rFonts w:ascii="Times" w:eastAsia="Times New Roman" w:hAnsi="Times" w:cs="Times New Roman"/>
+          <w:sz w:val="20"/>
+          <w:szCs w:val="20"/>
+        </w:rPr>
+        <w:t xml:space="preserve"> using </w:t>
       </w:r>
       <w:r>
         <w:rPr>

</xml_diff>

<commit_message>
Changed from roman to decimal
</commit_message>
<xml_diff>
--- a/assets/resume.docx
+++ b/assets/resume.docx
@@ -1141,7 +1141,25 @@
           <w:sz w:val="20"/>
           <w:szCs w:val="20"/>
         </w:rPr>
-        <w:t xml:space="preserve">Member of Technical Staff IV </w:t>
+        <w:t xml:space="preserve">Member of Technical Staff </w:t>
+      </w:r>
+      <w:r>
+        <w:rPr>
+          <w:rFonts w:ascii="Times" w:eastAsia="Times New Roman" w:hAnsi="Times" w:cs="Times New Roman"/>
+          <w:b/>
+          <w:sz w:val="20"/>
+          <w:szCs w:val="20"/>
+        </w:rPr>
+        <w:t>4</w:t>
+      </w:r>
+      <w:r>
+        <w:rPr>
+          <w:rFonts w:ascii="Times" w:eastAsia="Times New Roman" w:hAnsi="Times" w:cs="Times New Roman"/>
+          <w:b/>
+          <w:sz w:val="20"/>
+          <w:szCs w:val="20"/>
+        </w:rPr>
+        <w:t xml:space="preserve"> </w:t>
       </w:r>
       <w:r>
         <w:rPr>
@@ -1185,6 +1203,14 @@
           <w:szCs w:val="20"/>
         </w:rPr>
         <w:t xml:space="preserve">                              </w:t>
+      </w:r>
+      <w:r>
+        <w:rPr>
+          <w:rFonts w:ascii="Times" w:eastAsia="Times New Roman" w:hAnsi="Times" w:cs="Times New Roman"/>
+          <w:sz w:val="20"/>
+          <w:szCs w:val="20"/>
+        </w:rPr>
+        <w:t xml:space="preserve">  </w:t>
       </w:r>
       <w:r>
         <w:rPr>
@@ -1430,7 +1456,25 @@
           <w:sz w:val="20"/>
           <w:szCs w:val="20"/>
         </w:rPr>
-        <w:t xml:space="preserve">Member of Technical Staff III </w:t>
+        <w:t xml:space="preserve">Member of Technical Staff </w:t>
+      </w:r>
+      <w:r>
+        <w:rPr>
+          <w:rFonts w:ascii="Times" w:eastAsia="Times New Roman" w:hAnsi="Times" w:cs="Times New Roman"/>
+          <w:b/>
+          <w:sz w:val="20"/>
+          <w:szCs w:val="20"/>
+        </w:rPr>
+        <w:t>3</w:t>
+      </w:r>
+      <w:r>
+        <w:rPr>
+          <w:rFonts w:ascii="Times" w:eastAsia="Times New Roman" w:hAnsi="Times" w:cs="Times New Roman"/>
+          <w:b/>
+          <w:sz w:val="20"/>
+          <w:szCs w:val="20"/>
+        </w:rPr>
+        <w:t xml:space="preserve"> </w:t>
       </w:r>
       <w:r>
         <w:rPr>
@@ -1474,6 +1518,14 @@
           <w:szCs w:val="20"/>
         </w:rPr>
         <w:t xml:space="preserve">                              </w:t>
+      </w:r>
+      <w:r>
+        <w:rPr>
+          <w:rFonts w:ascii="Times" w:eastAsia="Times New Roman" w:hAnsi="Times" w:cs="Times New Roman"/>
+          <w:sz w:val="20"/>
+          <w:szCs w:val="20"/>
+        </w:rPr>
+        <w:t xml:space="preserve">   </w:t>
       </w:r>
       <w:r>
         <w:rPr>
@@ -1913,7 +1965,16 @@
           <w:sz w:val="20"/>
           <w:szCs w:val="20"/>
         </w:rPr>
-        <w:t>Member of Technical Staff II</w:t>
+        <w:t xml:space="preserve">Member of Technical Staff </w:t>
+      </w:r>
+      <w:r>
+        <w:rPr>
+          <w:rFonts w:ascii="Times" w:eastAsia="Times New Roman" w:hAnsi="Times" w:cs="Times New Roman"/>
+          <w:b/>
+          <w:sz w:val="20"/>
+          <w:szCs w:val="20"/>
+        </w:rPr>
+        <w:t>2</w:t>
       </w:r>
       <w:r>
         <w:rPr>
@@ -1974,6 +2035,14 @@
           <w:szCs w:val="20"/>
         </w:rPr>
         <w:t xml:space="preserve">                              </w:t>
+      </w:r>
+      <w:r>
+        <w:rPr>
+          <w:rFonts w:ascii="Times" w:eastAsia="Times New Roman" w:hAnsi="Times" w:cs="Times New Roman"/>
+          <w:sz w:val="20"/>
+          <w:szCs w:val="20"/>
+        </w:rPr>
+        <w:t xml:space="preserve"> </w:t>
       </w:r>
       <w:r>
         <w:rPr>

</xml_diff>